<commit_message>
Updated format of userdoc
Added justify to text
Added group name, id, student no to cover page
</commit_message>
<xml_diff>
--- a/UserManual.docx
+++ b/UserManual.docx
@@ -1,6 +1,6 @@
 
 <file path=word/document.xml><?xml version="1.0" encoding="utf-8"?>
-<w:document xmlns:wpc="http://schemas.microsoft.com/office/word/2010/wordprocessingCanvas" xmlns:cx="http://schemas.microsoft.com/office/drawing/2014/chartex" xmlns:cx1="http://schemas.microsoft.com/office/drawing/2015/9/8/chartex" xmlns:cx2="http://schemas.microsoft.com/office/drawing/2015/10/21/chartex" xmlns:cx3="http://schemas.microsoft.com/office/drawing/2016/5/9/chartex" xmlns:cx4="http://schemas.microsoft.com/office/drawing/2016/5/10/chartex" xmlns:cx5="http://schemas.microsoft.com/office/drawing/2016/5/11/chartex" xmlns:cx6="http://schemas.microsoft.com/office/drawing/2016/5/12/chartex" xmlns:cx7="http://schemas.microsoft.com/office/drawing/2016/5/13/chartex" xmlns:cx8="http://schemas.microsoft.com/office/drawing/2016/5/14/chartex" xmlns:mc="http://schemas.openxmlformats.org/markup-compatibility/2006" xmlns:aink="http://schemas.microsoft.com/office/drawing/2016/ink" xmlns:am3d="http://schemas.microsoft.com/office/drawing/2017/model3d" xmlns:o="urn:schemas-microsoft-com:office:office" xmlns:r="http://schemas.openxmlformats.org/officeDocument/2006/relationships" xmlns:m="http://schemas.openxmlformats.org/officeDocument/2006/math" xmlns:v="urn:schemas-microsoft-com:vml" xmlns:wp14="http://schemas.microsoft.com/office/word/2010/wordprocessingDrawing" xmlns:wp="http://schemas.openxmlformats.org/drawingml/2006/wordprocessingDrawing" xmlns:w10="urn:schemas-microsoft-com:office:word" xmlns:w="http://schemas.openxmlformats.org/wordprocessingml/2006/main" xmlns:w14="http://schemas.microsoft.com/office/word/2010/wordml" xmlns:w15="http://schemas.microsoft.com/office/word/2012/wordml" xmlns:w16cid="http://schemas.microsoft.com/office/word/2016/wordml/cid" xmlns:w16se="http://schemas.microsoft.com/office/word/2015/wordml/symex" xmlns:wpg="http://schemas.microsoft.com/office/word/2010/wordprocessingGroup" xmlns:wpi="http://schemas.microsoft.com/office/word/2010/wordprocessingInk" xmlns:wne="http://schemas.microsoft.com/office/word/2006/wordml" xmlns:wps="http://schemas.microsoft.com/office/word/2010/wordprocessingShape" mc:Ignorable="w14 w15 w16se w16cid wp14">
+<w:document xmlns:wpc="http://schemas.microsoft.com/office/word/2010/wordprocessingCanvas" xmlns:mc="http://schemas.openxmlformats.org/markup-compatibility/2006" xmlns:o="urn:schemas-microsoft-com:office:office" xmlns:r="http://schemas.openxmlformats.org/officeDocument/2006/relationships" xmlns:m="http://schemas.openxmlformats.org/officeDocument/2006/math" xmlns:v="urn:schemas-microsoft-com:vml" xmlns:wp14="http://schemas.microsoft.com/office/word/2010/wordprocessingDrawing" xmlns:wp="http://schemas.openxmlformats.org/drawingml/2006/wordprocessingDrawing" xmlns:w10="urn:schemas-microsoft-com:office:word" xmlns:w="http://schemas.openxmlformats.org/wordprocessingml/2006/main" xmlns:w14="http://schemas.microsoft.com/office/word/2010/wordml" xmlns:w15="http://schemas.microsoft.com/office/word/2012/wordml" xmlns:wpg="http://schemas.microsoft.com/office/word/2010/wordprocessingGroup" xmlns:wpi="http://schemas.microsoft.com/office/word/2010/wordprocessingInk" xmlns:wne="http://schemas.microsoft.com/office/word/2006/wordml" xmlns:wps="http://schemas.microsoft.com/office/word/2010/wordprocessingShape" mc:Ignorable="w14 w15 wp14">
   <w:body>
     <w:p>
       <w:pPr>
@@ -9,24 +9,54 @@
           <w:lang w:val="en-GB"/>
         </w:rPr>
       </w:pPr>
-      <w:bookmarkStart w:id="0" w:name="_Hlk523149002"/>
+      <w:bookmarkStart w:id="0" w:name="_GoBack"/>
       <w:bookmarkEnd w:id="0"/>
-      <w:r>
-        <w:rPr>
+    </w:p>
+    <w:p>
+      <w:pPr>
+        <w:jc w:val="center"/>
+        <w:rPr>
+          <w:lang w:val="en-GB"/>
+        </w:rPr>
+      </w:pPr>
+    </w:p>
+    <w:p>
+      <w:pPr>
+        <w:jc w:val="center"/>
+        <w:rPr>
+          <w:lang w:val="en-GB"/>
+        </w:rPr>
+      </w:pPr>
+    </w:p>
+    <w:p>
+      <w:pPr>
+        <w:jc w:val="center"/>
+        <w:rPr>
+          <w:lang w:val="en-GB"/>
+        </w:rPr>
+      </w:pPr>
+      <w:r>
+        <w:rPr>
+          <w:rFonts w:ascii="Times New Roman" w:hAnsi="Times New Roman" w:cs="Times New Roman"/>
           <w:noProof/>
+          <w:lang w:eastAsia="en-SG"/>
         </w:rPr>
         <w:drawing>
-          <wp:inline distT="0" distB="0" distL="0" distR="0" wp14:anchorId="42EEB8AB" wp14:editId="5B2F5209">
-            <wp:extent cx="4438650" cy="1952625"/>
-            <wp:effectExtent l="0" t="0" r="0" b="9525"/>
+          <wp:inline distT="0" distB="0" distL="0" distR="0" wp14:anchorId="703436AC" wp14:editId="1E22539B">
+            <wp:extent cx="5351100" cy="2900680"/>
+            <wp:effectExtent l="0" t="0" r="2540" b="0"/>
             <wp:docPr id="3" name="Picture 3"/>
-            <wp:cNvGraphicFramePr/>
+            <wp:cNvGraphicFramePr>
+              <a:graphicFrameLocks xmlns:a="http://schemas.openxmlformats.org/drawingml/2006/main" noChangeAspect="1"/>
+            </wp:cNvGraphicFramePr>
             <a:graphic xmlns:a="http://schemas.openxmlformats.org/drawingml/2006/main">
               <a:graphicData uri="http://schemas.openxmlformats.org/drawingml/2006/picture">
                 <pic:pic xmlns:pic="http://schemas.openxmlformats.org/drawingml/2006/picture">
                   <pic:nvPicPr>
-                    <pic:cNvPr id="3" name="Picture 3"/>
-                    <pic:cNvPicPr/>
+                    <pic:cNvPr id="0" name="Picture 1"/>
+                    <pic:cNvPicPr>
+                      <a:picLocks noChangeAspect="1" noChangeArrowheads="1"/>
+                    </pic:cNvPicPr>
                   </pic:nvPicPr>
                   <pic:blipFill rotWithShape="1">
                     <a:blip r:embed="rId8">
@@ -42,7 +72,7 @@
                   <pic:spPr bwMode="auto">
                     <a:xfrm>
                       <a:off x="0" y="0"/>
-                      <a:ext cx="4438650" cy="1952625"/>
+                      <a:ext cx="5371437" cy="2911704"/>
                     </a:xfrm>
                     <a:prstGeom prst="rect">
                       <a:avLst/>
@@ -66,6 +96,14 @@
     </w:p>
     <w:p>
       <w:pPr>
+        <w:jc w:val="center"/>
+        <w:rPr>
+          <w:lang w:val="en-GB"/>
+        </w:rPr>
+      </w:pPr>
+    </w:p>
+    <w:p>
+      <w:pPr>
         <w:rPr>
           <w:rFonts w:ascii="Times New Roman" w:hAnsi="Times New Roman" w:cs="Times New Roman"/>
           <w:b/>
@@ -78,7 +116,31 @@
           <w:b/>
           <w:sz w:val="28"/>
         </w:rPr>
-        <w:t>CSCI321 – Project (Android Packet Sniffer)</w:t>
+        <w:t xml:space="preserve">   </w:t>
+      </w:r>
+      <w:r>
+        <w:rPr>
+          <w:rFonts w:ascii="Times New Roman" w:hAnsi="Times New Roman" w:cs="Times New Roman"/>
+          <w:b/>
+          <w:sz w:val="28"/>
+        </w:rPr>
+        <w:t>C</w:t>
+      </w:r>
+      <w:r>
+        <w:rPr>
+          <w:rFonts w:ascii="Times New Roman" w:hAnsi="Times New Roman" w:cs="Times New Roman"/>
+          <w:b/>
+          <w:sz w:val="28"/>
+        </w:rPr>
+        <w:t>SCI321 – Project (Android Network</w:t>
+      </w:r>
+      <w:r>
+        <w:rPr>
+          <w:rFonts w:ascii="Times New Roman" w:hAnsi="Times New Roman" w:cs="Times New Roman"/>
+          <w:b/>
+          <w:sz w:val="28"/>
+        </w:rPr>
+        <w:t xml:space="preserve"> Sniffer)</w:t>
       </w:r>
     </w:p>
     <w:p>
@@ -107,6 +169,13 @@
               <w:rFonts w:ascii="Times New Roman" w:hAnsi="Times New Roman" w:cs="Times New Roman"/>
               <w:color w:val="auto"/>
             </w:rPr>
+            <w:t xml:space="preserve"> </w:t>
+          </w:r>
+          <w:r>
+            <w:rPr>
+              <w:rFonts w:ascii="Times New Roman" w:hAnsi="Times New Roman" w:cs="Times New Roman"/>
+              <w:color w:val="auto"/>
+            </w:rPr>
             <w:t xml:space="preserve">User </w:t>
           </w:r>
           <w:r>
@@ -122,129 +191,630 @@
     <w:p>
       <w:pPr>
         <w:rPr>
-          <w:lang w:val="en-US" w:eastAsia="ja-JP"/>
-        </w:rPr>
-      </w:pPr>
-    </w:p>
-    <w:p>
-      <w:pPr>
-        <w:rPr>
-          <w:lang w:val="en-GB"/>
-        </w:rPr>
-      </w:pPr>
-    </w:p>
-    <w:p>
-      <w:pPr>
-        <w:rPr>
-          <w:lang w:val="en-GB"/>
-        </w:rPr>
-      </w:pPr>
-    </w:p>
-    <w:p>
-      <w:pPr>
-        <w:rPr>
-          <w:lang w:val="en-GB"/>
-        </w:rPr>
-      </w:pPr>
-    </w:p>
-    <w:p>
-      <w:pPr>
-        <w:rPr>
-          <w:lang w:val="en-GB"/>
-        </w:rPr>
-      </w:pPr>
-    </w:p>
-    <w:p>
-      <w:pPr>
-        <w:rPr>
-          <w:lang w:val="en-GB"/>
-        </w:rPr>
-      </w:pPr>
-    </w:p>
-    <w:p>
-      <w:pPr>
-        <w:rPr>
-          <w:lang w:val="en-GB"/>
-        </w:rPr>
-      </w:pPr>
-    </w:p>
-    <w:p>
-      <w:pPr>
-        <w:rPr>
-          <w:lang w:val="en-GB"/>
-        </w:rPr>
-      </w:pPr>
-    </w:p>
-    <w:p>
-      <w:pPr>
-        <w:rPr>
-          <w:lang w:val="en-GB"/>
-        </w:rPr>
-      </w:pPr>
-    </w:p>
-    <w:p>
-      <w:pPr>
-        <w:rPr>
-          <w:lang w:val="en-GB"/>
-        </w:rPr>
-      </w:pPr>
-    </w:p>
-    <w:p>
-      <w:pPr>
-        <w:rPr>
-          <w:lang w:val="en-GB"/>
-        </w:rPr>
-      </w:pPr>
-    </w:p>
-    <w:p>
-      <w:pPr>
-        <w:rPr>
-          <w:lang w:val="en-GB"/>
-        </w:rPr>
-      </w:pPr>
-    </w:p>
-    <w:p>
-      <w:pPr>
-        <w:rPr>
-          <w:lang w:val="en-GB"/>
-        </w:rPr>
-      </w:pPr>
-    </w:p>
-    <w:p>
-      <w:pPr>
-        <w:rPr>
-          <w:lang w:val="en-GB"/>
-        </w:rPr>
-      </w:pPr>
-    </w:p>
-    <w:p>
-      <w:pPr>
-        <w:rPr>
-          <w:lang w:val="en-GB"/>
-        </w:rPr>
-      </w:pPr>
-    </w:p>
-    <w:p>
-      <w:pPr>
-        <w:rPr>
-          <w:lang w:val="en-GB"/>
-        </w:rPr>
-      </w:pPr>
-    </w:p>
-    <w:p>
-      <w:pPr>
-        <w:rPr>
-          <w:lang w:val="en-GB"/>
-        </w:rPr>
-      </w:pPr>
-    </w:p>
-    <w:p>
-      <w:pPr>
-        <w:rPr>
-          <w:lang w:val="en-GB"/>
-        </w:rPr>
-      </w:pPr>
-    </w:p>
+          <w:lang w:val="en-GB"/>
+        </w:rPr>
+      </w:pPr>
+    </w:p>
+    <w:p>
+      <w:pPr>
+        <w:rPr>
+          <w:lang w:val="en-GB"/>
+        </w:rPr>
+      </w:pPr>
+    </w:p>
+    <w:p>
+      <w:pPr>
+        <w:rPr>
+          <w:lang w:val="en-GB"/>
+        </w:rPr>
+      </w:pPr>
+    </w:p>
+    <w:p>
+      <w:pPr>
+        <w:rPr>
+          <w:lang w:val="en-GB"/>
+        </w:rPr>
+      </w:pPr>
+    </w:p>
+    <w:p>
+      <w:pPr>
+        <w:rPr>
+          <w:lang w:val="en-GB"/>
+        </w:rPr>
+      </w:pPr>
+    </w:p>
+    <w:p>
+      <w:pPr>
+        <w:rPr>
+          <w:lang w:val="en-GB"/>
+        </w:rPr>
+      </w:pPr>
+    </w:p>
+    <w:tbl>
+      <w:tblPr>
+        <w:tblStyle w:val="TableGrid"/>
+        <w:tblW w:w="0" w:type="auto"/>
+        <w:tblBorders>
+          <w:top w:val="none" w:sz="0" w:space="0" w:color="auto"/>
+          <w:left w:val="none" w:sz="0" w:space="0" w:color="auto"/>
+          <w:bottom w:val="none" w:sz="0" w:space="0" w:color="auto"/>
+          <w:right w:val="none" w:sz="0" w:space="0" w:color="auto"/>
+          <w:insideH w:val="none" w:sz="0" w:space="0" w:color="auto"/>
+          <w:insideV w:val="none" w:sz="0" w:space="0" w:color="auto"/>
+        </w:tblBorders>
+        <w:tblLook w:val="04A0" w:firstRow="1" w:lastRow="0" w:firstColumn="1" w:lastColumn="0" w:noHBand="0" w:noVBand="1"/>
+      </w:tblPr>
+      <w:tblGrid>
+        <w:gridCol w:w="2313"/>
+        <w:gridCol w:w="2049"/>
+        <w:gridCol w:w="2365"/>
+        <w:gridCol w:w="2299"/>
+      </w:tblGrid>
+      <w:tr>
+        <w:tc>
+          <w:tcPr>
+            <w:tcW w:w="2401" w:type="dxa"/>
+            <w:shd w:val="clear" w:color="auto" w:fill="auto"/>
+          </w:tcPr>
+          <w:p>
+            <w:pPr>
+              <w:rPr>
+                <w:rFonts w:ascii="Times New Roman" w:hAnsi="Times New Roman" w:cs="Times New Roman"/>
+                <w:color w:val="auto"/>
+                <w:sz w:val="22"/>
+              </w:rPr>
+            </w:pPr>
+            <w:r>
+              <w:rPr>
+                <w:rFonts w:ascii="Times New Roman" w:hAnsi="Times New Roman" w:cs="Times New Roman"/>
+                <w:color w:val="auto"/>
+                <w:sz w:val="22"/>
+              </w:rPr>
+              <w:t xml:space="preserve">Group SS18/2A </w:t>
+            </w:r>
+          </w:p>
+          <w:p>
+            <w:pPr>
+              <w:jc w:val="center"/>
+              <w:rPr>
+                <w:rFonts w:ascii="Times New Roman" w:hAnsi="Times New Roman" w:cs="Times New Roman"/>
+                <w:color w:val="auto"/>
+                <w:sz w:val="22"/>
+              </w:rPr>
+            </w:pPr>
+          </w:p>
+        </w:tc>
+        <w:tc>
+          <w:tcPr>
+            <w:tcW w:w="2122" w:type="dxa"/>
+          </w:tcPr>
+          <w:p>
+            <w:pPr>
+              <w:jc w:val="center"/>
+              <w:rPr>
+                <w:rFonts w:ascii="Times New Roman" w:hAnsi="Times New Roman" w:cs="Times New Roman"/>
+                <w:color w:val="auto"/>
+                <w:sz w:val="22"/>
+              </w:rPr>
+            </w:pPr>
+            <w:r>
+              <w:rPr>
+                <w:rFonts w:ascii="Times New Roman" w:hAnsi="Times New Roman" w:cs="Times New Roman"/>
+                <w:color w:val="auto"/>
+                <w:sz w:val="22"/>
+              </w:rPr>
+              <w:t>Student No</w:t>
+            </w:r>
+          </w:p>
+        </w:tc>
+        <w:tc>
+          <w:tcPr>
+            <w:tcW w:w="2448" w:type="dxa"/>
+            <w:shd w:val="clear" w:color="auto" w:fill="auto"/>
+          </w:tcPr>
+          <w:p>
+            <w:pPr>
+              <w:jc w:val="center"/>
+              <w:rPr>
+                <w:rFonts w:ascii="Times New Roman" w:hAnsi="Times New Roman" w:cs="Times New Roman"/>
+                <w:color w:val="auto"/>
+                <w:sz w:val="22"/>
+              </w:rPr>
+            </w:pPr>
+            <w:r>
+              <w:rPr>
+                <w:rFonts w:ascii="Times New Roman" w:hAnsi="Times New Roman" w:cs="Times New Roman"/>
+                <w:color w:val="auto"/>
+                <w:sz w:val="22"/>
+              </w:rPr>
+              <w:t>Supervisor</w:t>
+            </w:r>
+          </w:p>
+        </w:tc>
+        <w:tc>
+          <w:tcPr>
+            <w:tcW w:w="2389" w:type="dxa"/>
+            <w:shd w:val="clear" w:color="auto" w:fill="auto"/>
+          </w:tcPr>
+          <w:p>
+            <w:pPr>
+              <w:jc w:val="center"/>
+              <w:rPr>
+                <w:rFonts w:ascii="Times New Roman" w:hAnsi="Times New Roman" w:cs="Times New Roman"/>
+                <w:color w:val="auto"/>
+                <w:sz w:val="22"/>
+              </w:rPr>
+            </w:pPr>
+            <w:r>
+              <w:rPr>
+                <w:rFonts w:ascii="Times New Roman" w:hAnsi="Times New Roman" w:cs="Times New Roman"/>
+                <w:color w:val="auto"/>
+                <w:sz w:val="22"/>
+              </w:rPr>
+              <w:t>Assessor</w:t>
+            </w:r>
+          </w:p>
+        </w:tc>
+      </w:tr>
+      <w:tr>
+        <w:tc>
+          <w:tcPr>
+            <w:tcW w:w="2401" w:type="dxa"/>
+            <w:shd w:val="clear" w:color="auto" w:fill="auto"/>
+          </w:tcPr>
+          <w:p>
+            <w:pPr>
+              <w:rPr>
+                <w:rFonts w:ascii="Times New Roman" w:hAnsi="Times New Roman" w:cs="Times New Roman"/>
+                <w:color w:val="auto"/>
+                <w:sz w:val="22"/>
+              </w:rPr>
+            </w:pPr>
+            <w:proofErr w:type="spellStart"/>
+            <w:r>
+              <w:rPr>
+                <w:rFonts w:ascii="Times New Roman" w:hAnsi="Times New Roman" w:cs="Times New Roman"/>
+                <w:color w:val="auto"/>
+                <w:sz w:val="22"/>
+              </w:rPr>
+              <w:t>Soh</w:t>
+            </w:r>
+            <w:proofErr w:type="spellEnd"/>
+            <w:r>
+              <w:rPr>
+                <w:rFonts w:ascii="Times New Roman" w:hAnsi="Times New Roman" w:cs="Times New Roman"/>
+                <w:color w:val="auto"/>
+                <w:sz w:val="22"/>
+              </w:rPr>
+              <w:t xml:space="preserve"> Yu </w:t>
+            </w:r>
+            <w:proofErr w:type="spellStart"/>
+            <w:r>
+              <w:rPr>
+                <w:rFonts w:ascii="Times New Roman" w:hAnsi="Times New Roman" w:cs="Times New Roman"/>
+                <w:color w:val="auto"/>
+                <w:sz w:val="22"/>
+              </w:rPr>
+              <w:t>Xuan</w:t>
+            </w:r>
+            <w:proofErr w:type="spellEnd"/>
+          </w:p>
+        </w:tc>
+        <w:tc>
+          <w:tcPr>
+            <w:tcW w:w="2122" w:type="dxa"/>
+          </w:tcPr>
+          <w:p>
+            <w:pPr>
+              <w:jc w:val="center"/>
+              <w:rPr>
+                <w:rFonts w:ascii="Times New Roman" w:hAnsi="Times New Roman" w:cs="Times New Roman"/>
+                <w:color w:val="auto"/>
+                <w:sz w:val="22"/>
+              </w:rPr>
+            </w:pPr>
+            <w:r>
+              <w:rPr>
+                <w:rFonts w:ascii="Times New Roman" w:hAnsi="Times New Roman" w:cs="Times New Roman"/>
+                <w:color w:val="auto"/>
+                <w:sz w:val="22"/>
+              </w:rPr>
+              <w:t>5498636</w:t>
+            </w:r>
+          </w:p>
+        </w:tc>
+        <w:tc>
+          <w:tcPr>
+            <w:tcW w:w="2448" w:type="dxa"/>
+            <w:vMerge w:val="restart"/>
+            <w:shd w:val="clear" w:color="auto" w:fill="auto"/>
+          </w:tcPr>
+          <w:p>
+            <w:pPr>
+              <w:jc w:val="center"/>
+              <w:rPr>
+                <w:rFonts w:ascii="Times New Roman" w:hAnsi="Times New Roman" w:cs="Times New Roman"/>
+                <w:color w:val="auto"/>
+                <w:sz w:val="22"/>
+              </w:rPr>
+            </w:pPr>
+            <w:proofErr w:type="spellStart"/>
+            <w:r>
+              <w:rPr>
+                <w:rFonts w:ascii="Times New Roman" w:hAnsi="Times New Roman" w:cs="Times New Roman"/>
+                <w:color w:val="auto"/>
+                <w:sz w:val="22"/>
+              </w:rPr>
+              <w:t>Mr</w:t>
+            </w:r>
+            <w:proofErr w:type="spellEnd"/>
+            <w:r>
+              <w:rPr>
+                <w:rFonts w:ascii="Times New Roman" w:hAnsi="Times New Roman" w:cs="Times New Roman"/>
+                <w:color w:val="auto"/>
+                <w:sz w:val="22"/>
+              </w:rPr>
+              <w:t xml:space="preserve"> </w:t>
+            </w:r>
+            <w:proofErr w:type="spellStart"/>
+            <w:r>
+              <w:rPr>
+                <w:rFonts w:ascii="Times New Roman" w:hAnsi="Times New Roman" w:cs="Times New Roman"/>
+                <w:color w:val="auto"/>
+                <w:sz w:val="22"/>
+              </w:rPr>
+              <w:t>Tian</w:t>
+            </w:r>
+            <w:proofErr w:type="spellEnd"/>
+            <w:r>
+              <w:rPr>
+                <w:rFonts w:ascii="Times New Roman" w:hAnsi="Times New Roman" w:cs="Times New Roman"/>
+                <w:color w:val="auto"/>
+                <w:sz w:val="22"/>
+              </w:rPr>
+              <w:t xml:space="preserve"> </w:t>
+            </w:r>
+            <w:proofErr w:type="spellStart"/>
+            <w:r>
+              <w:rPr>
+                <w:rFonts w:ascii="Times New Roman" w:hAnsi="Times New Roman" w:cs="Times New Roman"/>
+                <w:color w:val="auto"/>
+                <w:sz w:val="22"/>
+              </w:rPr>
+              <w:t>Sion</w:t>
+            </w:r>
+            <w:proofErr w:type="spellEnd"/>
+            <w:r>
+              <w:rPr>
+                <w:rFonts w:ascii="Times New Roman" w:hAnsi="Times New Roman" w:cs="Times New Roman"/>
+                <w:color w:val="auto"/>
+                <w:sz w:val="22"/>
+              </w:rPr>
+              <w:t xml:space="preserve"> </w:t>
+            </w:r>
+            <w:proofErr w:type="spellStart"/>
+            <w:r>
+              <w:rPr>
+                <w:rFonts w:ascii="Times New Roman" w:hAnsi="Times New Roman" w:cs="Times New Roman"/>
+                <w:color w:val="auto"/>
+                <w:sz w:val="22"/>
+              </w:rPr>
+              <w:t>Hui</w:t>
+            </w:r>
+            <w:proofErr w:type="spellEnd"/>
+          </w:p>
+        </w:tc>
+        <w:tc>
+          <w:tcPr>
+            <w:tcW w:w="2389" w:type="dxa"/>
+            <w:vMerge w:val="restart"/>
+            <w:shd w:val="clear" w:color="auto" w:fill="auto"/>
+          </w:tcPr>
+          <w:p>
+            <w:pPr>
+              <w:jc w:val="center"/>
+              <w:rPr>
+                <w:rFonts w:ascii="Times New Roman" w:hAnsi="Times New Roman" w:cs="Times New Roman"/>
+                <w:color w:val="auto"/>
+                <w:sz w:val="22"/>
+              </w:rPr>
+            </w:pPr>
+            <w:proofErr w:type="spellStart"/>
+            <w:r>
+              <w:rPr>
+                <w:rFonts w:ascii="Times New Roman" w:hAnsi="Times New Roman" w:cs="Times New Roman"/>
+                <w:color w:val="auto"/>
+                <w:sz w:val="22"/>
+              </w:rPr>
+              <w:t>Mr</w:t>
+            </w:r>
+            <w:proofErr w:type="spellEnd"/>
+            <w:r>
+              <w:rPr>
+                <w:rFonts w:ascii="Times New Roman" w:hAnsi="Times New Roman" w:cs="Times New Roman"/>
+                <w:color w:val="auto"/>
+                <w:sz w:val="22"/>
+              </w:rPr>
+              <w:t xml:space="preserve"> Tan </w:t>
+            </w:r>
+            <w:proofErr w:type="spellStart"/>
+            <w:r>
+              <w:rPr>
+                <w:rFonts w:ascii="Times New Roman" w:hAnsi="Times New Roman" w:cs="Times New Roman"/>
+                <w:color w:val="auto"/>
+                <w:sz w:val="22"/>
+              </w:rPr>
+              <w:t>Kheng</w:t>
+            </w:r>
+            <w:proofErr w:type="spellEnd"/>
+            <w:r>
+              <w:rPr>
+                <w:rFonts w:ascii="Times New Roman" w:hAnsi="Times New Roman" w:cs="Times New Roman"/>
+                <w:color w:val="auto"/>
+                <w:sz w:val="22"/>
+              </w:rPr>
+              <w:t xml:space="preserve"> </w:t>
+            </w:r>
+            <w:proofErr w:type="spellStart"/>
+            <w:r>
+              <w:rPr>
+                <w:rFonts w:ascii="Times New Roman" w:hAnsi="Times New Roman" w:cs="Times New Roman"/>
+                <w:color w:val="auto"/>
+                <w:sz w:val="22"/>
+              </w:rPr>
+              <w:t>Teck</w:t>
+            </w:r>
+            <w:proofErr w:type="spellEnd"/>
+          </w:p>
+        </w:tc>
+      </w:tr>
+      <w:tr>
+        <w:tc>
+          <w:tcPr>
+            <w:tcW w:w="2401" w:type="dxa"/>
+            <w:shd w:val="clear" w:color="auto" w:fill="auto"/>
+          </w:tcPr>
+          <w:p>
+            <w:pPr>
+              <w:rPr>
+                <w:rFonts w:ascii="Times New Roman" w:hAnsi="Times New Roman" w:cs="Times New Roman"/>
+                <w:color w:val="auto"/>
+                <w:sz w:val="22"/>
+              </w:rPr>
+            </w:pPr>
+            <w:r>
+              <w:rPr>
+                <w:rFonts w:ascii="Times New Roman" w:hAnsi="Times New Roman" w:cs="Times New Roman"/>
+                <w:color w:val="auto"/>
+                <w:sz w:val="22"/>
+              </w:rPr>
+              <w:t>Timothy Chin</w:t>
+            </w:r>
+          </w:p>
+        </w:tc>
+        <w:tc>
+          <w:tcPr>
+            <w:tcW w:w="2122" w:type="dxa"/>
+          </w:tcPr>
+          <w:p>
+            <w:pPr>
+              <w:jc w:val="center"/>
+              <w:rPr>
+                <w:rFonts w:ascii="Times New Roman" w:hAnsi="Times New Roman" w:cs="Times New Roman"/>
+                <w:color w:val="auto"/>
+                <w:sz w:val="22"/>
+              </w:rPr>
+            </w:pPr>
+            <w:r>
+              <w:rPr>
+                <w:rFonts w:ascii="Times New Roman" w:hAnsi="Times New Roman" w:cs="Times New Roman"/>
+                <w:color w:val="auto"/>
+                <w:sz w:val="22"/>
+              </w:rPr>
+              <w:t>5498399</w:t>
+            </w:r>
+          </w:p>
+        </w:tc>
+        <w:tc>
+          <w:tcPr>
+            <w:tcW w:w="2448" w:type="dxa"/>
+            <w:vMerge/>
+            <w:shd w:val="clear" w:color="auto" w:fill="auto"/>
+          </w:tcPr>
+          <w:p>
+            <w:pPr>
+              <w:jc w:val="center"/>
+              <w:rPr>
+                <w:rFonts w:ascii="Times New Roman" w:hAnsi="Times New Roman" w:cs="Times New Roman"/>
+                <w:color w:val="auto"/>
+                <w:sz w:val="22"/>
+              </w:rPr>
+            </w:pPr>
+          </w:p>
+        </w:tc>
+        <w:tc>
+          <w:tcPr>
+            <w:tcW w:w="2389" w:type="dxa"/>
+            <w:vMerge/>
+            <w:shd w:val="clear" w:color="auto" w:fill="auto"/>
+          </w:tcPr>
+          <w:p>
+            <w:pPr>
+              <w:jc w:val="center"/>
+              <w:rPr>
+                <w:rFonts w:ascii="Times New Roman" w:hAnsi="Times New Roman" w:cs="Times New Roman"/>
+                <w:color w:val="auto"/>
+                <w:sz w:val="22"/>
+              </w:rPr>
+            </w:pPr>
+          </w:p>
+        </w:tc>
+      </w:tr>
+      <w:tr>
+        <w:tc>
+          <w:tcPr>
+            <w:tcW w:w="2401" w:type="dxa"/>
+            <w:shd w:val="clear" w:color="auto" w:fill="auto"/>
+          </w:tcPr>
+          <w:p>
+            <w:pPr>
+              <w:rPr>
+                <w:rFonts w:ascii="Times New Roman" w:hAnsi="Times New Roman" w:cs="Times New Roman"/>
+                <w:color w:val="auto"/>
+                <w:sz w:val="22"/>
+              </w:rPr>
+            </w:pPr>
+            <w:r>
+              <w:rPr>
+                <w:rFonts w:ascii="Times New Roman" w:hAnsi="Times New Roman" w:cs="Times New Roman"/>
+                <w:color w:val="auto"/>
+                <w:sz w:val="22"/>
+              </w:rPr>
+              <w:t>Kenneth Huang</w:t>
+            </w:r>
+          </w:p>
+        </w:tc>
+        <w:tc>
+          <w:tcPr>
+            <w:tcW w:w="2122" w:type="dxa"/>
+          </w:tcPr>
+          <w:p>
+            <w:pPr>
+              <w:jc w:val="center"/>
+              <w:rPr>
+                <w:rFonts w:ascii="Times New Roman" w:hAnsi="Times New Roman" w:cs="Times New Roman"/>
+                <w:color w:val="auto"/>
+                <w:sz w:val="22"/>
+              </w:rPr>
+            </w:pPr>
+            <w:r>
+              <w:rPr>
+                <w:rFonts w:ascii="Times New Roman" w:hAnsi="Times New Roman" w:cs="Times New Roman"/>
+                <w:color w:val="auto"/>
+                <w:sz w:val="22"/>
+              </w:rPr>
+              <w:t>5498442</w:t>
+            </w:r>
+          </w:p>
+        </w:tc>
+        <w:tc>
+          <w:tcPr>
+            <w:tcW w:w="2448" w:type="dxa"/>
+            <w:vMerge/>
+            <w:shd w:val="clear" w:color="auto" w:fill="auto"/>
+          </w:tcPr>
+          <w:p>
+            <w:pPr>
+              <w:jc w:val="center"/>
+              <w:rPr>
+                <w:rFonts w:ascii="Times New Roman" w:hAnsi="Times New Roman" w:cs="Times New Roman"/>
+                <w:color w:val="auto"/>
+                <w:sz w:val="22"/>
+              </w:rPr>
+            </w:pPr>
+          </w:p>
+        </w:tc>
+        <w:tc>
+          <w:tcPr>
+            <w:tcW w:w="2389" w:type="dxa"/>
+            <w:vMerge/>
+            <w:shd w:val="clear" w:color="auto" w:fill="auto"/>
+          </w:tcPr>
+          <w:p>
+            <w:pPr>
+              <w:jc w:val="center"/>
+              <w:rPr>
+                <w:rFonts w:ascii="Times New Roman" w:hAnsi="Times New Roman" w:cs="Times New Roman"/>
+                <w:color w:val="auto"/>
+                <w:sz w:val="22"/>
+              </w:rPr>
+            </w:pPr>
+          </w:p>
+        </w:tc>
+      </w:tr>
+      <w:tr>
+        <w:tc>
+          <w:tcPr>
+            <w:tcW w:w="2401" w:type="dxa"/>
+            <w:shd w:val="clear" w:color="auto" w:fill="auto"/>
+          </w:tcPr>
+          <w:p>
+            <w:pPr>
+              <w:rPr>
+                <w:rFonts w:ascii="Times New Roman" w:hAnsi="Times New Roman" w:cs="Times New Roman"/>
+                <w:color w:val="auto"/>
+                <w:sz w:val="22"/>
+              </w:rPr>
+            </w:pPr>
+            <w:r>
+              <w:rPr>
+                <w:rFonts w:ascii="Times New Roman" w:hAnsi="Times New Roman" w:cs="Times New Roman"/>
+                <w:color w:val="auto"/>
+                <w:sz w:val="22"/>
+              </w:rPr>
+              <w:t>Kendrick Tan</w:t>
+            </w:r>
+          </w:p>
+        </w:tc>
+        <w:tc>
+          <w:tcPr>
+            <w:tcW w:w="2122" w:type="dxa"/>
+          </w:tcPr>
+          <w:p>
+            <w:pPr>
+              <w:jc w:val="center"/>
+              <w:rPr>
+                <w:rFonts w:ascii="Times New Roman" w:hAnsi="Times New Roman" w:cs="Times New Roman"/>
+                <w:color w:val="auto"/>
+                <w:sz w:val="22"/>
+              </w:rPr>
+            </w:pPr>
+            <w:r>
+              <w:rPr>
+                <w:rFonts w:ascii="Times New Roman" w:hAnsi="Times New Roman" w:cs="Times New Roman"/>
+                <w:color w:val="auto"/>
+                <w:sz w:val="22"/>
+              </w:rPr>
+              <w:t>5026556</w:t>
+            </w:r>
+          </w:p>
+        </w:tc>
+        <w:tc>
+          <w:tcPr>
+            <w:tcW w:w="2448" w:type="dxa"/>
+            <w:vMerge/>
+            <w:shd w:val="clear" w:color="auto" w:fill="auto"/>
+          </w:tcPr>
+          <w:p>
+            <w:pPr>
+              <w:jc w:val="center"/>
+              <w:rPr>
+                <w:rFonts w:ascii="Times New Roman" w:hAnsi="Times New Roman" w:cs="Times New Roman"/>
+                <w:color w:val="auto"/>
+                <w:sz w:val="22"/>
+              </w:rPr>
+            </w:pPr>
+          </w:p>
+        </w:tc>
+        <w:tc>
+          <w:tcPr>
+            <w:tcW w:w="2389" w:type="dxa"/>
+            <w:vMerge/>
+            <w:shd w:val="clear" w:color="auto" w:fill="auto"/>
+          </w:tcPr>
+          <w:p>
+            <w:pPr>
+              <w:jc w:val="center"/>
+              <w:rPr>
+                <w:rFonts w:ascii="Times New Roman" w:hAnsi="Times New Roman" w:cs="Times New Roman"/>
+                <w:color w:val="auto"/>
+                <w:sz w:val="22"/>
+              </w:rPr>
+            </w:pPr>
+          </w:p>
+        </w:tc>
+      </w:tr>
+    </w:tbl>
     <w:p>
       <w:pPr>
         <w:rPr>
@@ -309,10 +879,12 @@
             <w:rPr>
               <w:rFonts w:ascii="Times New Roman" w:hAnsi="Times New Roman" w:cs="Times New Roman"/>
               <w:noProof/>
+              <w:lang w:eastAsia="en-SG"/>
             </w:rPr>
           </w:pPr>
           <w:r>
             <w:rPr>
+              <w:rFonts w:ascii="Times New Roman" w:hAnsi="Times New Roman" w:cs="Times New Roman"/>
               <w:b/>
               <w:bCs/>
               <w:noProof/>
@@ -321,6 +893,7 @@
           </w:r>
           <w:r>
             <w:rPr>
+              <w:rFonts w:ascii="Times New Roman" w:hAnsi="Times New Roman" w:cs="Times New Roman"/>
               <w:b/>
               <w:bCs/>
               <w:noProof/>
@@ -329,21 +902,39 @@
           </w:r>
           <w:r>
             <w:rPr>
+              <w:rFonts w:ascii="Times New Roman" w:hAnsi="Times New Roman" w:cs="Times New Roman"/>
               <w:b/>
               <w:bCs/>
               <w:noProof/>
             </w:rPr>
             <w:fldChar w:fldCharType="separate"/>
           </w:r>
-          <w:hyperlink w:anchor="_Toc523152638" w:history="1">
+          <w:hyperlink w:anchor="_Toc523489814" w:history="1">
+            <w:r>
+              <w:rPr>
+                <w:rStyle w:val="Hyperlink"/>
+                <w:rFonts w:ascii="Times New Roman" w:hAnsi="Times New Roman" w:cs="Times New Roman"/>
+                <w:b/>
+                <w:noProof/>
+              </w:rPr>
+              <w:t>1.</w:t>
+            </w:r>
             <w:r>
               <w:rPr>
                 <w:rStyle w:val="Hyperlink"/>
                 <w:rFonts w:ascii="Times New Roman" w:hAnsi="Times New Roman" w:cs="Times New Roman"/>
                 <w:noProof/>
-                <w:color w:val="auto"/>
-              </w:rPr>
-              <w:t>1. Document Overview</w:t>
+              </w:rPr>
+              <w:t xml:space="preserve"> </w:t>
+            </w:r>
+            <w:r>
+              <w:rPr>
+                <w:rStyle w:val="Hyperlink"/>
+                <w:rFonts w:ascii="Times New Roman" w:hAnsi="Times New Roman" w:cs="Times New Roman"/>
+                <w:b/>
+                <w:noProof/>
+              </w:rPr>
+              <w:t>Document Overview</w:t>
             </w:r>
             <w:r>
               <w:rPr>
@@ -367,7 +958,7 @@
                 <w:noProof/>
                 <w:webHidden/>
               </w:rPr>
-              <w:instrText xml:space="preserve"> PAGEREF _Toc523152638 \h </w:instrText>
+              <w:instrText xml:space="preserve"> PAGEREF _Toc523489814 \h </w:instrText>
             </w:r>
             <w:r>
               <w:rPr>
@@ -411,15 +1002,16 @@
             <w:rPr>
               <w:rFonts w:ascii="Times New Roman" w:hAnsi="Times New Roman" w:cs="Times New Roman"/>
               <w:noProof/>
+              <w:lang w:eastAsia="en-SG"/>
             </w:rPr>
           </w:pPr>
-          <w:hyperlink w:anchor="_Toc523152639" w:history="1">
+          <w:hyperlink w:anchor="_Toc523489815" w:history="1">
             <w:r>
               <w:rPr>
                 <w:rStyle w:val="Hyperlink"/>
                 <w:rFonts w:ascii="Times New Roman" w:hAnsi="Times New Roman" w:cs="Times New Roman"/>
+                <w:b/>
                 <w:noProof/>
-                <w:color w:val="auto"/>
               </w:rPr>
               <w:t>2. Application Overview</w:t>
             </w:r>
@@ -445,7 +1037,7 @@
                 <w:noProof/>
                 <w:webHidden/>
               </w:rPr>
-              <w:instrText xml:space="preserve"> PAGEREF _Toc523152639 \h </w:instrText>
+              <w:instrText xml:space="preserve"> PAGEREF _Toc523489815 \h </w:instrText>
             </w:r>
             <w:r>
               <w:rPr>
@@ -489,15 +1081,16 @@
             <w:rPr>
               <w:rFonts w:ascii="Times New Roman" w:hAnsi="Times New Roman" w:cs="Times New Roman"/>
               <w:noProof/>
+              <w:lang w:eastAsia="en-SG"/>
             </w:rPr>
           </w:pPr>
-          <w:hyperlink w:anchor="_Toc523152640" w:history="1">
+          <w:hyperlink w:anchor="_Toc523489816" w:history="1">
             <w:r>
               <w:rPr>
                 <w:rStyle w:val="Hyperlink"/>
                 <w:rFonts w:ascii="Times New Roman" w:hAnsi="Times New Roman" w:cs="Times New Roman"/>
+                <w:b/>
                 <w:noProof/>
-                <w:color w:val="auto"/>
               </w:rPr>
               <w:t>3. Appendix A – Nexmon Supported Devices</w:t>
             </w:r>
@@ -523,7 +1116,7 @@
                 <w:noProof/>
                 <w:webHidden/>
               </w:rPr>
-              <w:instrText xml:space="preserve"> PAGEREF _Toc523152640 \h </w:instrText>
+              <w:instrText xml:space="preserve"> PAGEREF _Toc523489816 \h </w:instrText>
             </w:r>
             <w:r>
               <w:rPr>
@@ -567,17 +1160,26 @@
             <w:rPr>
               <w:rFonts w:ascii="Times New Roman" w:hAnsi="Times New Roman" w:cs="Times New Roman"/>
               <w:noProof/>
+              <w:lang w:eastAsia="en-SG"/>
             </w:rPr>
           </w:pPr>
-          <w:hyperlink w:anchor="_Toc523152641" w:history="1">
+          <w:hyperlink w:anchor="_Toc523489817" w:history="1">
             <w:r>
               <w:rPr>
                 <w:rStyle w:val="Hyperlink"/>
                 <w:rFonts w:ascii="Times New Roman" w:hAnsi="Times New Roman" w:cs="Times New Roman"/>
                 <w:noProof/>
-                <w:color w:val="auto"/>
-              </w:rPr>
-              <w:t>4. Appendix B – Root Instructions for Nexus 5</w:t>
+              </w:rPr>
+              <w:t xml:space="preserve">4. </w:t>
+            </w:r>
+            <w:r>
+              <w:rPr>
+                <w:rStyle w:val="Hyperlink"/>
+                <w:rFonts w:ascii="Times New Roman" w:hAnsi="Times New Roman" w:cs="Times New Roman"/>
+                <w:b/>
+                <w:noProof/>
+              </w:rPr>
+              <w:t>Appendix B – Root Instructions for Nexus 5</w:t>
             </w:r>
             <w:r>
               <w:rPr>
@@ -601,7 +1203,7 @@
                 <w:noProof/>
                 <w:webHidden/>
               </w:rPr>
-              <w:instrText xml:space="preserve"> PAGEREF _Toc523152641 \h </w:instrText>
+              <w:instrText xml:space="preserve"> PAGEREF _Toc523489817 \h </w:instrText>
             </w:r>
             <w:r>
               <w:rPr>
@@ -645,26 +1247,18 @@
             <w:rPr>
               <w:rFonts w:ascii="Times New Roman" w:hAnsi="Times New Roman" w:cs="Times New Roman"/>
               <w:noProof/>
+              <w:lang w:eastAsia="en-SG"/>
             </w:rPr>
           </w:pPr>
-          <w:hyperlink w:anchor="_Toc523152642" w:history="1">
+          <w:hyperlink w:anchor="_Toc523489818" w:history="1">
             <w:r>
               <w:rPr>
                 <w:rStyle w:val="Hyperlink"/>
                 <w:rFonts w:ascii="Times New Roman" w:hAnsi="Times New Roman" w:cs="Times New Roman"/>
+                <w:b/>
                 <w:noProof/>
-                <w:color w:val="auto"/>
-              </w:rPr>
-              <w:t>5. Appendix C – Comparison Report Forma</w:t>
-            </w:r>
-            <w:r>
-              <w:rPr>
-                <w:rStyle w:val="Hyperlink"/>
-                <w:rFonts w:ascii="Times New Roman" w:hAnsi="Times New Roman" w:cs="Times New Roman"/>
-                <w:noProof/>
-                <w:color w:val="auto"/>
-              </w:rPr>
-              <w:t>t</w:t>
+              </w:rPr>
+              <w:t>5. Appendix C – Comparison Report Format</w:t>
             </w:r>
             <w:r>
               <w:rPr>
@@ -688,7 +1282,7 @@
                 <w:noProof/>
                 <w:webHidden/>
               </w:rPr>
-              <w:instrText xml:space="preserve"> PAGEREF _Toc523152642 \h </w:instrText>
+              <w:instrText xml:space="preserve"> PAGEREF _Toc523489818 \h </w:instrText>
             </w:r>
             <w:r>
               <w:rPr>
@@ -726,6 +1320,7 @@
         <w:p>
           <w:r>
             <w:rPr>
+              <w:rFonts w:ascii="Times New Roman" w:hAnsi="Times New Roman" w:cs="Times New Roman"/>
               <w:b/>
               <w:bCs/>
               <w:noProof/>
@@ -870,383 +1465,6 @@
     </w:p>
     <w:p>
       <w:pPr>
-        <w:rPr>
-          <w:rFonts w:ascii="Times New Roman" w:hAnsi="Times New Roman" w:cs="Times New Roman"/>
-          <w:b/>
-          <w:lang w:val="en-GB"/>
-        </w:rPr>
-      </w:pPr>
-      <w:r>
-        <w:rPr>
-          <w:rFonts w:ascii="Times New Roman" w:hAnsi="Times New Roman" w:cs="Times New Roman"/>
-          <w:b/>
-          <w:lang w:val="en-GB"/>
-        </w:rPr>
-        <w:lastRenderedPageBreak/>
-        <w:t>Group Member List</w:t>
-      </w:r>
-    </w:p>
-    <w:tbl>
-      <w:tblPr>
-        <w:tblStyle w:val="TableGrid"/>
-        <w:tblW w:w="0" w:type="auto"/>
-        <w:tblInd w:w="0" w:type="dxa"/>
-        <w:tblLook w:val="04A0" w:firstRow="1" w:lastRow="0" w:firstColumn="1" w:lastColumn="0" w:noHBand="0" w:noVBand="1"/>
-      </w:tblPr>
-      <w:tblGrid>
-        <w:gridCol w:w="3005"/>
-        <w:gridCol w:w="3005"/>
-      </w:tblGrid>
-      <w:tr>
-        <w:tc>
-          <w:tcPr>
-            <w:tcW w:w="3005" w:type="dxa"/>
-            <w:tcBorders>
-              <w:top w:val="single" w:sz="4" w:space="0" w:color="auto"/>
-              <w:left w:val="single" w:sz="4" w:space="0" w:color="auto"/>
-              <w:bottom w:val="single" w:sz="4" w:space="0" w:color="auto"/>
-              <w:right w:val="single" w:sz="4" w:space="0" w:color="auto"/>
-            </w:tcBorders>
-            <w:hideMark/>
-          </w:tcPr>
-          <w:p>
-            <w:pPr>
-              <w:rPr>
-                <w:rFonts w:ascii="Times New Roman" w:hAnsi="Times New Roman" w:cs="Times New Roman"/>
-                <w:color w:val="auto"/>
-                <w:sz w:val="22"/>
-                <w:szCs w:val="22"/>
-                <w:lang w:val="en-GB"/>
-              </w:rPr>
-            </w:pPr>
-            <w:r>
-              <w:rPr>
-                <w:rFonts w:ascii="Times New Roman" w:hAnsi="Times New Roman" w:cs="Times New Roman"/>
-                <w:color w:val="auto"/>
-                <w:sz w:val="22"/>
-                <w:szCs w:val="22"/>
-                <w:lang w:val="en-GB"/>
-              </w:rPr>
-              <w:t>Name</w:t>
-            </w:r>
-          </w:p>
-        </w:tc>
-        <w:tc>
-          <w:tcPr>
-            <w:tcW w:w="3005" w:type="dxa"/>
-            <w:tcBorders>
-              <w:top w:val="single" w:sz="4" w:space="0" w:color="auto"/>
-              <w:left w:val="single" w:sz="4" w:space="0" w:color="auto"/>
-              <w:bottom w:val="single" w:sz="4" w:space="0" w:color="auto"/>
-              <w:right w:val="single" w:sz="4" w:space="0" w:color="auto"/>
-            </w:tcBorders>
-            <w:hideMark/>
-          </w:tcPr>
-          <w:p>
-            <w:pPr>
-              <w:rPr>
-                <w:rFonts w:ascii="Times New Roman" w:hAnsi="Times New Roman" w:cs="Times New Roman"/>
-                <w:color w:val="auto"/>
-                <w:sz w:val="22"/>
-                <w:szCs w:val="22"/>
-                <w:lang w:val="en-GB"/>
-              </w:rPr>
-            </w:pPr>
-            <w:r>
-              <w:rPr>
-                <w:rFonts w:ascii="Times New Roman" w:hAnsi="Times New Roman" w:cs="Times New Roman"/>
-                <w:color w:val="auto"/>
-                <w:sz w:val="22"/>
-                <w:szCs w:val="22"/>
-                <w:lang w:val="en-GB"/>
-              </w:rPr>
-              <w:t>Student ID</w:t>
-            </w:r>
-          </w:p>
-        </w:tc>
-      </w:tr>
-      <w:tr>
-        <w:tc>
-          <w:tcPr>
-            <w:tcW w:w="3005" w:type="dxa"/>
-            <w:tcBorders>
-              <w:top w:val="single" w:sz="4" w:space="0" w:color="auto"/>
-              <w:left w:val="single" w:sz="4" w:space="0" w:color="auto"/>
-              <w:bottom w:val="single" w:sz="4" w:space="0" w:color="auto"/>
-              <w:right w:val="single" w:sz="4" w:space="0" w:color="auto"/>
-            </w:tcBorders>
-            <w:hideMark/>
-          </w:tcPr>
-          <w:p>
-            <w:pPr>
-              <w:rPr>
-                <w:rFonts w:ascii="Times New Roman" w:hAnsi="Times New Roman" w:cs="Times New Roman"/>
-                <w:color w:val="auto"/>
-                <w:sz w:val="22"/>
-                <w:szCs w:val="22"/>
-                <w:lang w:val="en-GB"/>
-              </w:rPr>
-            </w:pPr>
-            <w:r>
-              <w:rPr>
-                <w:rFonts w:ascii="Times New Roman" w:hAnsi="Times New Roman" w:cs="Times New Roman"/>
-                <w:color w:val="auto"/>
-                <w:sz w:val="22"/>
-                <w:szCs w:val="22"/>
-                <w:lang w:val="en-GB"/>
-              </w:rPr>
-              <w:t>Soh Yu Xuan</w:t>
-            </w:r>
-          </w:p>
-        </w:tc>
-        <w:tc>
-          <w:tcPr>
-            <w:tcW w:w="3005" w:type="dxa"/>
-            <w:tcBorders>
-              <w:top w:val="single" w:sz="4" w:space="0" w:color="auto"/>
-              <w:left w:val="single" w:sz="4" w:space="0" w:color="auto"/>
-              <w:bottom w:val="single" w:sz="4" w:space="0" w:color="auto"/>
-              <w:right w:val="single" w:sz="4" w:space="0" w:color="auto"/>
-            </w:tcBorders>
-            <w:hideMark/>
-          </w:tcPr>
-          <w:p>
-            <w:pPr>
-              <w:rPr>
-                <w:rFonts w:ascii="Times New Roman" w:hAnsi="Times New Roman" w:cs="Times New Roman"/>
-                <w:color w:val="auto"/>
-                <w:sz w:val="22"/>
-                <w:szCs w:val="22"/>
-                <w:lang w:val="en-GB"/>
-              </w:rPr>
-            </w:pPr>
-            <w:r>
-              <w:rPr>
-                <w:rFonts w:ascii="Times New Roman" w:hAnsi="Times New Roman" w:cs="Times New Roman"/>
-                <w:color w:val="auto"/>
-                <w:sz w:val="22"/>
-                <w:szCs w:val="22"/>
-                <w:lang w:val="en-GB"/>
-              </w:rPr>
-              <w:t>5498636</w:t>
-            </w:r>
-          </w:p>
-        </w:tc>
-      </w:tr>
-      <w:tr>
-        <w:tc>
-          <w:tcPr>
-            <w:tcW w:w="3005" w:type="dxa"/>
-            <w:tcBorders>
-              <w:top w:val="single" w:sz="4" w:space="0" w:color="auto"/>
-              <w:left w:val="single" w:sz="4" w:space="0" w:color="auto"/>
-              <w:bottom w:val="single" w:sz="4" w:space="0" w:color="auto"/>
-              <w:right w:val="single" w:sz="4" w:space="0" w:color="auto"/>
-            </w:tcBorders>
-            <w:hideMark/>
-          </w:tcPr>
-          <w:p>
-            <w:pPr>
-              <w:rPr>
-                <w:rFonts w:ascii="Times New Roman" w:hAnsi="Times New Roman" w:cs="Times New Roman"/>
-                <w:color w:val="auto"/>
-                <w:sz w:val="22"/>
-                <w:szCs w:val="22"/>
-                <w:lang w:val="en-GB"/>
-              </w:rPr>
-            </w:pPr>
-            <w:r>
-              <w:rPr>
-                <w:rFonts w:ascii="Times New Roman" w:hAnsi="Times New Roman" w:cs="Times New Roman"/>
-                <w:color w:val="auto"/>
-                <w:sz w:val="22"/>
-                <w:szCs w:val="22"/>
-                <w:lang w:val="en-GB"/>
-              </w:rPr>
-              <w:t>Timothy Chin</w:t>
-            </w:r>
-          </w:p>
-        </w:tc>
-        <w:tc>
-          <w:tcPr>
-            <w:tcW w:w="3005" w:type="dxa"/>
-            <w:tcBorders>
-              <w:top w:val="single" w:sz="4" w:space="0" w:color="auto"/>
-              <w:left w:val="single" w:sz="4" w:space="0" w:color="auto"/>
-              <w:bottom w:val="single" w:sz="4" w:space="0" w:color="auto"/>
-              <w:right w:val="single" w:sz="4" w:space="0" w:color="auto"/>
-            </w:tcBorders>
-            <w:hideMark/>
-          </w:tcPr>
-          <w:p>
-            <w:pPr>
-              <w:rPr>
-                <w:rFonts w:ascii="Times New Roman" w:hAnsi="Times New Roman" w:cs="Times New Roman"/>
-                <w:color w:val="auto"/>
-                <w:sz w:val="22"/>
-                <w:szCs w:val="22"/>
-                <w:lang w:val="en-GB"/>
-              </w:rPr>
-            </w:pPr>
-            <w:r>
-              <w:rPr>
-                <w:rFonts w:ascii="Times New Roman" w:hAnsi="Times New Roman" w:cs="Times New Roman"/>
-                <w:color w:val="auto"/>
-                <w:sz w:val="22"/>
-                <w:szCs w:val="22"/>
-                <w:lang w:val="en-GB"/>
-              </w:rPr>
-              <w:t>5498399</w:t>
-            </w:r>
-          </w:p>
-        </w:tc>
-      </w:tr>
-      <w:tr>
-        <w:tc>
-          <w:tcPr>
-            <w:tcW w:w="3005" w:type="dxa"/>
-            <w:tcBorders>
-              <w:top w:val="single" w:sz="4" w:space="0" w:color="auto"/>
-              <w:left w:val="single" w:sz="4" w:space="0" w:color="auto"/>
-              <w:bottom w:val="single" w:sz="4" w:space="0" w:color="auto"/>
-              <w:right w:val="single" w:sz="4" w:space="0" w:color="auto"/>
-            </w:tcBorders>
-            <w:hideMark/>
-          </w:tcPr>
-          <w:p>
-            <w:pPr>
-              <w:rPr>
-                <w:rFonts w:ascii="Times New Roman" w:hAnsi="Times New Roman" w:cs="Times New Roman"/>
-                <w:color w:val="auto"/>
-                <w:sz w:val="22"/>
-                <w:szCs w:val="22"/>
-                <w:lang w:val="en-GB"/>
-              </w:rPr>
-            </w:pPr>
-            <w:r>
-              <w:rPr>
-                <w:rFonts w:ascii="Times New Roman" w:hAnsi="Times New Roman" w:cs="Times New Roman"/>
-                <w:color w:val="auto"/>
-                <w:sz w:val="22"/>
-                <w:szCs w:val="22"/>
-                <w:lang w:val="en-GB"/>
-              </w:rPr>
-              <w:t>Kenneth Huang</w:t>
-            </w:r>
-          </w:p>
-        </w:tc>
-        <w:tc>
-          <w:tcPr>
-            <w:tcW w:w="3005" w:type="dxa"/>
-            <w:tcBorders>
-              <w:top w:val="single" w:sz="4" w:space="0" w:color="auto"/>
-              <w:left w:val="single" w:sz="4" w:space="0" w:color="auto"/>
-              <w:bottom w:val="single" w:sz="4" w:space="0" w:color="auto"/>
-              <w:right w:val="single" w:sz="4" w:space="0" w:color="auto"/>
-            </w:tcBorders>
-            <w:hideMark/>
-          </w:tcPr>
-          <w:p>
-            <w:pPr>
-              <w:rPr>
-                <w:rFonts w:ascii="Times New Roman" w:hAnsi="Times New Roman" w:cs="Times New Roman"/>
-                <w:color w:val="auto"/>
-                <w:sz w:val="22"/>
-                <w:szCs w:val="22"/>
-                <w:lang w:val="en-GB"/>
-              </w:rPr>
-            </w:pPr>
-            <w:r>
-              <w:rPr>
-                <w:rFonts w:ascii="Times New Roman" w:hAnsi="Times New Roman" w:cs="Times New Roman"/>
-                <w:color w:val="auto"/>
-                <w:sz w:val="22"/>
-                <w:szCs w:val="22"/>
-                <w:lang w:val="en-GB"/>
-              </w:rPr>
-              <w:t>5498442</w:t>
-            </w:r>
-          </w:p>
-        </w:tc>
-      </w:tr>
-      <w:tr>
-        <w:tc>
-          <w:tcPr>
-            <w:tcW w:w="3005" w:type="dxa"/>
-            <w:tcBorders>
-              <w:top w:val="single" w:sz="4" w:space="0" w:color="auto"/>
-              <w:left w:val="single" w:sz="4" w:space="0" w:color="auto"/>
-              <w:bottom w:val="single" w:sz="4" w:space="0" w:color="auto"/>
-              <w:right w:val="single" w:sz="4" w:space="0" w:color="auto"/>
-            </w:tcBorders>
-            <w:hideMark/>
-          </w:tcPr>
-          <w:p>
-            <w:pPr>
-              <w:rPr>
-                <w:rFonts w:ascii="Times New Roman" w:hAnsi="Times New Roman" w:cs="Times New Roman"/>
-                <w:color w:val="auto"/>
-                <w:sz w:val="22"/>
-                <w:szCs w:val="22"/>
-                <w:lang w:val="en-GB"/>
-              </w:rPr>
-            </w:pPr>
-            <w:r>
-              <w:rPr>
-                <w:rFonts w:ascii="Times New Roman" w:hAnsi="Times New Roman" w:cs="Times New Roman"/>
-                <w:color w:val="auto"/>
-                <w:sz w:val="22"/>
-                <w:szCs w:val="22"/>
-                <w:lang w:val="en-GB"/>
-              </w:rPr>
-              <w:t>Kendrick Tan</w:t>
-            </w:r>
-          </w:p>
-        </w:tc>
-        <w:tc>
-          <w:tcPr>
-            <w:tcW w:w="3005" w:type="dxa"/>
-            <w:tcBorders>
-              <w:top w:val="single" w:sz="4" w:space="0" w:color="auto"/>
-              <w:left w:val="single" w:sz="4" w:space="0" w:color="auto"/>
-              <w:bottom w:val="single" w:sz="4" w:space="0" w:color="auto"/>
-              <w:right w:val="single" w:sz="4" w:space="0" w:color="auto"/>
-            </w:tcBorders>
-            <w:hideMark/>
-          </w:tcPr>
-          <w:p>
-            <w:pPr>
-              <w:rPr>
-                <w:rFonts w:ascii="Times New Roman" w:hAnsi="Times New Roman" w:cs="Times New Roman"/>
-                <w:color w:val="auto"/>
-                <w:sz w:val="22"/>
-                <w:szCs w:val="22"/>
-                <w:lang w:val="en-GB"/>
-              </w:rPr>
-            </w:pPr>
-            <w:r>
-              <w:rPr>
-                <w:rFonts w:ascii="Times New Roman" w:hAnsi="Times New Roman" w:cs="Times New Roman"/>
-                <w:color w:val="auto"/>
-                <w:sz w:val="22"/>
-                <w:szCs w:val="22"/>
-                <w:lang w:val="en-GB"/>
-              </w:rPr>
-              <w:t>5026556</w:t>
-            </w:r>
-          </w:p>
-        </w:tc>
-      </w:tr>
-    </w:tbl>
-    <w:p>
-      <w:pPr>
-        <w:rPr>
-          <w:lang w:val="en-GB"/>
-        </w:rPr>
-      </w:pPr>
-    </w:p>
-    <w:p>
-      <w:pPr>
         <w:pStyle w:val="Heading1"/>
         <w:rPr>
           <w:rFonts w:ascii="Times New Roman" w:hAnsi="Times New Roman" w:cs="Times New Roman"/>
@@ -1258,7 +1476,7 @@
         </w:rPr>
       </w:pPr>
       <w:bookmarkStart w:id="1" w:name="_Toc518676510"/>
-      <w:bookmarkStart w:id="2" w:name="_Toc523152638"/>
+      <w:bookmarkStart w:id="2" w:name="_Toc523489814"/>
       <w:r>
         <w:rPr>
           <w:rFonts w:ascii="Times New Roman" w:hAnsi="Times New Roman" w:cs="Times New Roman"/>
@@ -1267,6 +1485,7 @@
           <w:sz w:val="28"/>
           <w:szCs w:val="28"/>
         </w:rPr>
+        <w:lastRenderedPageBreak/>
         <w:t>1.</w:t>
       </w:r>
       <w:r>
@@ -1295,6 +1514,7 @@
     <w:p/>
     <w:p>
       <w:pPr>
+        <w:jc w:val="both"/>
         <w:rPr>
           <w:rFonts w:ascii="Times New Roman" w:hAnsi="Times New Roman" w:cs="Times New Roman"/>
           <w:lang w:val="en-GB"/>
@@ -1382,6 +1602,7 @@
     <w:p>
       <w:pPr>
         <w:pStyle w:val="Heading1"/>
+        <w:jc w:val="both"/>
         <w:rPr>
           <w:rFonts w:ascii="Times New Roman" w:hAnsi="Times New Roman" w:cs="Times New Roman"/>
           <w:b/>
@@ -1390,7 +1611,7 @@
           <w:szCs w:val="28"/>
         </w:rPr>
       </w:pPr>
-      <w:bookmarkStart w:id="3" w:name="_Toc523152639"/>
+      <w:bookmarkStart w:id="3" w:name="_Toc523489815"/>
       <w:r>
         <w:rPr>
           <w:rFonts w:ascii="Times New Roman" w:hAnsi="Times New Roman" w:cs="Times New Roman"/>
@@ -1426,13 +1647,15 @@
     </w:p>
     <w:p>
       <w:pPr>
-        <w:rPr>
-          <w:lang w:val="en-GB"/>
-        </w:rPr>
-      </w:pPr>
-    </w:p>
-    <w:p>
-      <w:pPr>
+        <w:jc w:val="both"/>
+        <w:rPr>
+          <w:lang w:val="en-GB"/>
+        </w:rPr>
+      </w:pPr>
+    </w:p>
+    <w:p>
+      <w:pPr>
+        <w:jc w:val="both"/>
         <w:rPr>
           <w:rFonts w:ascii="Times New Roman" w:hAnsi="Times New Roman" w:cs="Times New Roman"/>
           <w:b/>
@@ -1458,6 +1681,7 @@
     </w:p>
     <w:p>
       <w:pPr>
+        <w:jc w:val="both"/>
         <w:rPr>
           <w:rFonts w:ascii="Times New Roman" w:hAnsi="Times New Roman" w:cs="Times New Roman"/>
           <w:lang w:val="en-GB"/>
@@ -1585,6 +1809,7 @@
     </w:p>
     <w:p>
       <w:pPr>
+        <w:jc w:val="both"/>
         <w:rPr>
           <w:lang w:val="en-GB"/>
         </w:rPr>
@@ -1592,7 +1817,7 @@
       <w:r>
         <w:rPr>
           <w:noProof/>
-          <w:lang w:val="en-GB"/>
+          <w:lang w:eastAsia="en-SG"/>
         </w:rPr>
         <w:drawing>
           <wp:inline distT="0" distB="0" distL="0" distR="0" wp14:anchorId="4334AEC1" wp14:editId="3C87E66C">
@@ -1652,7 +1877,7 @@
       <w:r>
         <w:rPr>
           <w:noProof/>
-          <w:lang w:val="en-GB"/>
+          <w:lang w:eastAsia="en-SG"/>
         </w:rPr>
         <w:drawing>
           <wp:inline distT="0" distB="0" distL="0" distR="0" wp14:anchorId="0AD25751" wp14:editId="68C69A63">
@@ -1712,7 +1937,7 @@
       <w:r>
         <w:rPr>
           <w:noProof/>
-          <w:lang w:val="en-GB"/>
+          <w:lang w:eastAsia="en-SG"/>
         </w:rPr>
         <w:drawing>
           <wp:inline distT="0" distB="0" distL="0" distR="0" wp14:anchorId="46A00806" wp14:editId="7416CB1C">
@@ -1772,7 +1997,7 @@
       <w:r>
         <w:rPr>
           <w:noProof/>
-          <w:lang w:val="en-GB"/>
+          <w:lang w:eastAsia="en-SG"/>
         </w:rPr>
         <w:drawing>
           <wp:inline distT="0" distB="0" distL="0" distR="0" wp14:anchorId="3BA45408" wp14:editId="649ACE03">
@@ -1832,7 +2057,7 @@
       <w:r>
         <w:rPr>
           <w:noProof/>
-          <w:lang w:val="en-GB"/>
+          <w:lang w:eastAsia="en-SG"/>
         </w:rPr>
         <w:drawing>
           <wp:inline distT="0" distB="0" distL="0" distR="0" wp14:anchorId="7DB57EC1" wp14:editId="0D4A329A">
@@ -1886,6 +2111,7 @@
     </w:p>
     <w:p>
       <w:pPr>
+        <w:jc w:val="both"/>
         <w:rPr>
           <w:rFonts w:ascii="Times New Roman" w:hAnsi="Times New Roman" w:cs="Times New Roman"/>
           <w:lang w:val="en-GB"/>
@@ -2020,22 +2246,25 @@
     </w:p>
     <w:p>
       <w:pPr>
-        <w:rPr>
-          <w:rFonts w:ascii="Times New Roman" w:hAnsi="Times New Roman" w:cs="Times New Roman"/>
-          <w:lang w:val="en-GB"/>
-        </w:rPr>
-      </w:pPr>
-    </w:p>
-    <w:p>
-      <w:pPr>
-        <w:rPr>
-          <w:rFonts w:ascii="Times New Roman" w:hAnsi="Times New Roman" w:cs="Times New Roman"/>
-          <w:lang w:val="en-GB"/>
-        </w:rPr>
-      </w:pPr>
-    </w:p>
-    <w:p>
-      <w:pPr>
+        <w:jc w:val="both"/>
+        <w:rPr>
+          <w:rFonts w:ascii="Times New Roman" w:hAnsi="Times New Roman" w:cs="Times New Roman"/>
+          <w:lang w:val="en-GB"/>
+        </w:rPr>
+      </w:pPr>
+    </w:p>
+    <w:p>
+      <w:pPr>
+        <w:jc w:val="both"/>
+        <w:rPr>
+          <w:rFonts w:ascii="Times New Roman" w:hAnsi="Times New Roman" w:cs="Times New Roman"/>
+          <w:lang w:val="en-GB"/>
+        </w:rPr>
+      </w:pPr>
+    </w:p>
+    <w:p>
+      <w:pPr>
+        <w:jc w:val="both"/>
         <w:rPr>
           <w:rFonts w:ascii="Times New Roman" w:hAnsi="Times New Roman" w:cs="Times New Roman"/>
           <w:b/>
@@ -2048,57 +2277,59 @@
           <w:b/>
           <w:lang w:val="en-GB"/>
         </w:rPr>
+        <w:t xml:space="preserve">2.2 </w:t>
+      </w:r>
+      <w:r>
+        <w:rPr>
+          <w:rFonts w:ascii="Times New Roman" w:hAnsi="Times New Roman" w:cs="Times New Roman"/>
+          <w:b/>
+          <w:lang w:val="en-GB"/>
+        </w:rPr>
+        <w:t>Functionality</w:t>
+      </w:r>
+      <w:r>
+        <w:rPr>
+          <w:rFonts w:ascii="Times New Roman" w:hAnsi="Times New Roman" w:cs="Times New Roman"/>
+          <w:b/>
+          <w:lang w:val="en-GB"/>
+        </w:rPr>
+        <w:t xml:space="preserve"> – Map Network</w:t>
+      </w:r>
+    </w:p>
+    <w:p>
+      <w:pPr>
+        <w:jc w:val="both"/>
+        <w:rPr>
+          <w:rFonts w:ascii="Times New Roman" w:hAnsi="Times New Roman" w:cs="Times New Roman"/>
+          <w:lang w:val="en-GB"/>
+        </w:rPr>
+      </w:pPr>
+      <w:r>
+        <w:rPr>
+          <w:rFonts w:ascii="Times New Roman" w:hAnsi="Times New Roman" w:cs="Times New Roman"/>
+          <w:lang w:val="en-GB"/>
+        </w:rPr>
+        <w:t>In the Map Network activity, there are two main options, Start Map Network and Start OS Map Network. First fill in the address to be mapped, either a singular device (i.e. 192.168.1.1) or a network (10.93.0.0/23) then start the mapping in the top right menu.</w:t>
+      </w:r>
+    </w:p>
+    <w:p>
+      <w:pPr>
+        <w:jc w:val="both"/>
+        <w:rPr>
+          <w:lang w:val="en-GB"/>
+        </w:rPr>
+      </w:pPr>
+      <w:r>
+        <w:rPr>
+          <w:lang w:val="en-GB"/>
+        </w:rPr>
         <w:lastRenderedPageBreak/>
-        <w:t xml:space="preserve">2.2 </w:t>
-      </w:r>
-      <w:r>
-        <w:rPr>
-          <w:rFonts w:ascii="Times New Roman" w:hAnsi="Times New Roman" w:cs="Times New Roman"/>
-          <w:b/>
-          <w:lang w:val="en-GB"/>
-        </w:rPr>
-        <w:t>Functionality</w:t>
-      </w:r>
-      <w:r>
-        <w:rPr>
-          <w:rFonts w:ascii="Times New Roman" w:hAnsi="Times New Roman" w:cs="Times New Roman"/>
-          <w:b/>
-          <w:lang w:val="en-GB"/>
-        </w:rPr>
-        <w:t xml:space="preserve"> – Map Network</w:t>
-      </w:r>
-    </w:p>
-    <w:p>
-      <w:pPr>
-        <w:rPr>
-          <w:rFonts w:ascii="Times New Roman" w:hAnsi="Times New Roman" w:cs="Times New Roman"/>
-          <w:lang w:val="en-GB"/>
-        </w:rPr>
-      </w:pPr>
-      <w:r>
-        <w:rPr>
-          <w:rFonts w:ascii="Times New Roman" w:hAnsi="Times New Roman" w:cs="Times New Roman"/>
-          <w:lang w:val="en-GB"/>
-        </w:rPr>
-        <w:t>In the Map Network activity, there are two main options, Start Map Network and Start OS Map Network. First fill in the address to be mapped, either a singular device (i.e. 192.168.1.1) or a network (10.93.0.0/23) then start the mapping in the top right menu.</w:t>
-      </w:r>
-    </w:p>
-    <w:p>
-      <w:pPr>
-        <w:rPr>
-          <w:lang w:val="en-GB"/>
-        </w:rPr>
-      </w:pPr>
-      <w:r>
-        <w:rPr>
-          <w:lang w:val="en-GB"/>
-        </w:rPr>
         <w:t xml:space="preserve"> </w:t>
       </w:r>
       <w:r>
         <w:rPr>
           <w:noProof/>
-          <w:lang w:val="en-GB"/>
+          <w:lang w:eastAsia="en-SG"/>
         </w:rPr>
         <w:drawing>
           <wp:inline distT="0" distB="0" distL="0" distR="0" wp14:anchorId="05BE1444" wp14:editId="68FA3924">
@@ -2158,7 +2389,7 @@
       <w:r>
         <w:rPr>
           <w:noProof/>
-          <w:lang w:val="en-GB"/>
+          <w:lang w:eastAsia="en-SG"/>
         </w:rPr>
         <w:drawing>
           <wp:inline distT="0" distB="0" distL="0" distR="0" wp14:anchorId="1E5CA02B" wp14:editId="4C49EE21">
@@ -2212,6 +2443,7 @@
     </w:p>
     <w:p>
       <w:pPr>
+        <w:jc w:val="both"/>
         <w:rPr>
           <w:rFonts w:ascii="Times New Roman" w:hAnsi="Times New Roman" w:cs="Times New Roman"/>
           <w:lang w:val="en-GB"/>
@@ -2250,6 +2482,7 @@
     </w:p>
     <w:p>
       <w:pPr>
+        <w:jc w:val="both"/>
         <w:rPr>
           <w:rFonts w:ascii="Times New Roman" w:hAnsi="Times New Roman" w:cs="Times New Roman"/>
           <w:lang w:val="en-GB"/>
@@ -2259,7 +2492,7 @@
         <w:rPr>
           <w:rFonts w:ascii="Times New Roman" w:hAnsi="Times New Roman" w:cs="Times New Roman"/>
           <w:noProof/>
-          <w:lang w:val="en-GB"/>
+          <w:lang w:eastAsia="en-SG"/>
         </w:rPr>
         <w:drawing>
           <wp:inline distT="0" distB="0" distL="0" distR="0" wp14:anchorId="734D282C" wp14:editId="09E68A48">
@@ -2321,7 +2554,7 @@
         <w:rPr>
           <w:rFonts w:ascii="Times New Roman" w:hAnsi="Times New Roman" w:cs="Times New Roman"/>
           <w:noProof/>
-          <w:lang w:val="en-GB"/>
+          <w:lang w:eastAsia="en-SG"/>
         </w:rPr>
         <w:drawing>
           <wp:inline distT="0" distB="0" distL="0" distR="0" wp14:anchorId="6BD5ED11" wp14:editId="29430187">
@@ -2375,79 +2608,85 @@
     </w:p>
     <w:p>
       <w:pPr>
-        <w:rPr>
-          <w:rFonts w:ascii="Times New Roman" w:hAnsi="Times New Roman" w:cs="Times New Roman"/>
-          <w:lang w:val="en-GB"/>
-        </w:rPr>
-      </w:pPr>
-    </w:p>
-    <w:p>
-      <w:pPr>
-        <w:rPr>
-          <w:rFonts w:ascii="Times New Roman" w:hAnsi="Times New Roman" w:cs="Times New Roman"/>
-          <w:lang w:val="en-GB"/>
-        </w:rPr>
-      </w:pPr>
-    </w:p>
-    <w:p>
-      <w:pPr>
-        <w:rPr>
-          <w:rFonts w:ascii="Times New Roman" w:hAnsi="Times New Roman" w:cs="Times New Roman"/>
-          <w:lang w:val="en-GB"/>
-        </w:rPr>
-      </w:pPr>
-    </w:p>
-    <w:p>
-      <w:pPr>
-        <w:rPr>
-          <w:rFonts w:ascii="Times New Roman" w:hAnsi="Times New Roman" w:cs="Times New Roman"/>
-          <w:lang w:val="en-GB"/>
-        </w:rPr>
-      </w:pPr>
-    </w:p>
-    <w:p>
-      <w:pPr>
-        <w:rPr>
-          <w:rFonts w:ascii="Times New Roman" w:hAnsi="Times New Roman" w:cs="Times New Roman"/>
-          <w:lang w:val="en-GB"/>
-        </w:rPr>
-      </w:pPr>
-      <w:r>
-        <w:rPr>
-          <w:rFonts w:ascii="Times New Roman" w:hAnsi="Times New Roman" w:cs="Times New Roman"/>
-          <w:lang w:val="en-GB"/>
+        <w:jc w:val="both"/>
+        <w:rPr>
+          <w:rFonts w:ascii="Times New Roman" w:hAnsi="Times New Roman" w:cs="Times New Roman"/>
+          <w:lang w:val="en-GB"/>
+        </w:rPr>
+      </w:pPr>
+    </w:p>
+    <w:p>
+      <w:pPr>
+        <w:jc w:val="both"/>
+        <w:rPr>
+          <w:rFonts w:ascii="Times New Roman" w:hAnsi="Times New Roman" w:cs="Times New Roman"/>
+          <w:lang w:val="en-GB"/>
+        </w:rPr>
+      </w:pPr>
+    </w:p>
+    <w:p>
+      <w:pPr>
+        <w:jc w:val="both"/>
+        <w:rPr>
+          <w:rFonts w:ascii="Times New Roman" w:hAnsi="Times New Roman" w:cs="Times New Roman"/>
+          <w:lang w:val="en-GB"/>
+        </w:rPr>
+      </w:pPr>
+    </w:p>
+    <w:p>
+      <w:pPr>
+        <w:jc w:val="both"/>
+        <w:rPr>
+          <w:rFonts w:ascii="Times New Roman" w:hAnsi="Times New Roman" w:cs="Times New Roman"/>
+          <w:lang w:val="en-GB"/>
+        </w:rPr>
+      </w:pPr>
+    </w:p>
+    <w:p>
+      <w:pPr>
+        <w:jc w:val="both"/>
+        <w:rPr>
+          <w:rFonts w:ascii="Times New Roman" w:hAnsi="Times New Roman" w:cs="Times New Roman"/>
+          <w:lang w:val="en-GB"/>
+        </w:rPr>
+      </w:pPr>
+      <w:r>
+        <w:rPr>
+          <w:rFonts w:ascii="Times New Roman" w:hAnsi="Times New Roman" w:cs="Times New Roman"/>
+          <w:lang w:val="en-GB"/>
+        </w:rPr>
+        <w:t xml:space="preserve">With the OS map, it takes longer to complete a scan. Accuracy of OS returned may vary. If a list item with device details are clicked, </w:t>
+      </w:r>
+      <w:proofErr w:type="spellStart"/>
+      <w:r>
+        <w:rPr>
+          <w:rFonts w:ascii="Times New Roman" w:hAnsi="Times New Roman" w:cs="Times New Roman"/>
+          <w:lang w:val="en-GB"/>
+        </w:rPr>
+        <w:t>NetSniffer</w:t>
+      </w:r>
+      <w:proofErr w:type="spellEnd"/>
+      <w:r>
+        <w:rPr>
+          <w:rFonts w:ascii="Times New Roman" w:hAnsi="Times New Roman" w:cs="Times New Roman"/>
+          <w:lang w:val="en-GB"/>
+        </w:rPr>
+        <w:t xml:space="preserve"> executes a search for vulnerabilities on the online database, Rapid7. </w:t>
+      </w:r>
+    </w:p>
+    <w:p>
+      <w:pPr>
+        <w:jc w:val="both"/>
+        <w:rPr>
+          <w:lang w:val="en-GB"/>
+        </w:rPr>
+      </w:pPr>
+      <w:r>
+        <w:rPr>
+          <w:noProof/>
+          <w:lang w:eastAsia="en-SG"/>
         </w:rPr>
         <w:lastRenderedPageBreak/>
-        <w:t xml:space="preserve">With the OS map, it takes longer to complete a scan. Accuracy of OS returned may vary. If a list item with device details are clicked, </w:t>
-      </w:r>
-      <w:proofErr w:type="spellStart"/>
-      <w:r>
-        <w:rPr>
-          <w:rFonts w:ascii="Times New Roman" w:hAnsi="Times New Roman" w:cs="Times New Roman"/>
-          <w:lang w:val="en-GB"/>
-        </w:rPr>
-        <w:t>NetSniffer</w:t>
-      </w:r>
-      <w:proofErr w:type="spellEnd"/>
-      <w:r>
-        <w:rPr>
-          <w:rFonts w:ascii="Times New Roman" w:hAnsi="Times New Roman" w:cs="Times New Roman"/>
-          <w:lang w:val="en-GB"/>
-        </w:rPr>
-        <w:t xml:space="preserve"> executes a search for vulnerabilities on the online database, Rapid7. </w:t>
-      </w:r>
-    </w:p>
-    <w:p>
-      <w:pPr>
-        <w:rPr>
-          <w:lang w:val="en-GB"/>
-        </w:rPr>
-      </w:pPr>
-      <w:r>
-        <w:rPr>
-          <w:noProof/>
-          <w:lang w:val="en-GB"/>
-        </w:rPr>
         <w:drawing>
           <wp:inline distT="0" distB="0" distL="0" distR="0" wp14:anchorId="45F494E3" wp14:editId="5A912E36">
             <wp:extent cx="1665757" cy="2964180"/>
@@ -2506,7 +2745,7 @@
       <w:r>
         <w:rPr>
           <w:noProof/>
-          <w:lang w:val="en-GB"/>
+          <w:lang w:eastAsia="en-SG"/>
         </w:rPr>
         <w:drawing>
           <wp:inline distT="0" distB="0" distL="0" distR="0" wp14:anchorId="6F26108B" wp14:editId="225588C1">
@@ -2566,7 +2805,7 @@
       <w:r>
         <w:rPr>
           <w:noProof/>
-          <w:lang w:val="en-GB"/>
+          <w:lang w:eastAsia="en-SG"/>
         </w:rPr>
         <w:drawing>
           <wp:inline distT="0" distB="0" distL="0" distR="0" wp14:anchorId="7B44AB51" wp14:editId="00B3547B">
@@ -2626,6 +2865,7 @@
     </w:p>
     <w:p>
       <w:pPr>
+        <w:jc w:val="both"/>
         <w:rPr>
           <w:rFonts w:ascii="Times New Roman" w:hAnsi="Times New Roman" w:cs="Times New Roman"/>
           <w:lang w:val="en-GB"/>
@@ -2641,14 +2881,16 @@
     </w:p>
     <w:p>
       <w:pPr>
-        <w:rPr>
-          <w:rFonts w:ascii="Times New Roman" w:hAnsi="Times New Roman" w:cs="Times New Roman"/>
-          <w:lang w:val="en-GB"/>
-        </w:rPr>
-      </w:pPr>
-    </w:p>
-    <w:p>
-      <w:pPr>
+        <w:jc w:val="both"/>
+        <w:rPr>
+          <w:rFonts w:ascii="Times New Roman" w:hAnsi="Times New Roman" w:cs="Times New Roman"/>
+          <w:lang w:val="en-GB"/>
+        </w:rPr>
+      </w:pPr>
+    </w:p>
+    <w:p>
+      <w:pPr>
+        <w:jc w:val="both"/>
         <w:rPr>
           <w:rFonts w:ascii="Times New Roman" w:hAnsi="Times New Roman" w:cs="Times New Roman"/>
           <w:b/>
@@ -2682,6 +2924,7 @@
     </w:p>
     <w:p>
       <w:pPr>
+        <w:jc w:val="both"/>
         <w:rPr>
           <w:rFonts w:ascii="Times New Roman" w:hAnsi="Times New Roman" w:cs="Times New Roman"/>
           <w:lang w:val="en-GB"/>
@@ -2702,7 +2945,6 @@
         <w:t xml:space="preserve"> (output-</w:t>
       </w:r>
       <w:proofErr w:type="spellStart"/>
-      <w:proofErr w:type="gramStart"/>
       <w:r>
         <w:rPr>
           <w:rFonts w:ascii="Times New Roman" w:hAnsi="Times New Roman" w:cs="Times New Roman"/>
@@ -2711,7 +2953,6 @@
         <w:t>X.pcap</w:t>
       </w:r>
       <w:proofErr w:type="spellEnd"/>
-      <w:proofErr w:type="gramEnd"/>
       <w:r>
         <w:rPr>
           <w:rFonts w:ascii="Times New Roman" w:hAnsi="Times New Roman" w:cs="Times New Roman"/>
@@ -2777,6 +3018,7 @@
     </w:p>
     <w:p>
       <w:pPr>
+        <w:jc w:val="both"/>
         <w:rPr>
           <w:noProof/>
           <w:lang w:val="en-GB"/>
@@ -2785,7 +3027,7 @@
       <w:r>
         <w:rPr>
           <w:noProof/>
-          <w:lang w:val="en-GB"/>
+          <w:lang w:eastAsia="en-SG"/>
         </w:rPr>
         <w:drawing>
           <wp:inline distT="0" distB="0" distL="0" distR="0" wp14:anchorId="359C7915" wp14:editId="4A8773AE">
@@ -2852,7 +3094,7 @@
       <w:r>
         <w:rPr>
           <w:noProof/>
-          <w:lang w:val="en-GB"/>
+          <w:lang w:eastAsia="en-SG"/>
         </w:rPr>
         <w:drawing>
           <wp:inline distT="0" distB="0" distL="0" distR="0" wp14:anchorId="372D83D2" wp14:editId="48E1AB7D">
@@ -2913,7 +3155,7 @@
       <w:r>
         <w:rPr>
           <w:noProof/>
-          <w:lang w:val="en-GB"/>
+          <w:lang w:eastAsia="en-SG"/>
         </w:rPr>
         <w:drawing>
           <wp:inline distT="0" distB="0" distL="0" distR="0" wp14:anchorId="7580C64F" wp14:editId="0CCCF5BD">
@@ -2974,7 +3216,7 @@
       <w:r>
         <w:rPr>
           <w:noProof/>
-          <w:lang w:val="en-GB"/>
+          <w:lang w:eastAsia="en-SG"/>
         </w:rPr>
         <w:drawing>
           <wp:inline distT="0" distB="0" distL="0" distR="0" wp14:anchorId="1B8D89D7" wp14:editId="52B27390">
@@ -3028,20 +3270,23 @@
     </w:p>
     <w:p>
       <w:pPr>
-        <w:rPr>
-          <w:lang w:val="en-GB"/>
-        </w:rPr>
-      </w:pPr>
-    </w:p>
-    <w:p>
-      <w:pPr>
-        <w:rPr>
-          <w:lang w:val="en-GB"/>
-        </w:rPr>
-      </w:pPr>
-    </w:p>
-    <w:p>
-      <w:pPr>
+        <w:jc w:val="both"/>
+        <w:rPr>
+          <w:lang w:val="en-GB"/>
+        </w:rPr>
+      </w:pPr>
+    </w:p>
+    <w:p>
+      <w:pPr>
+        <w:jc w:val="both"/>
+        <w:rPr>
+          <w:lang w:val="en-GB"/>
+        </w:rPr>
+      </w:pPr>
+    </w:p>
+    <w:p>
+      <w:pPr>
+        <w:jc w:val="both"/>
         <w:rPr>
           <w:rFonts w:ascii="Times New Roman" w:hAnsi="Times New Roman" w:cs="Times New Roman"/>
           <w:b/>
@@ -3054,70 +3299,78 @@
           <w:b/>
           <w:lang w:val="en-GB"/>
         </w:rPr>
+        <w:t xml:space="preserve">2.4 </w:t>
+      </w:r>
+      <w:r>
+        <w:rPr>
+          <w:rFonts w:ascii="Times New Roman" w:hAnsi="Times New Roman" w:cs="Times New Roman"/>
+          <w:b/>
+          <w:lang w:val="en-GB"/>
+        </w:rPr>
+        <w:t xml:space="preserve">Functionality </w:t>
+      </w:r>
+      <w:r>
+        <w:rPr>
+          <w:rFonts w:ascii="Times New Roman" w:hAnsi="Times New Roman" w:cs="Times New Roman"/>
+          <w:b/>
+          <w:lang w:val="en-GB"/>
+        </w:rPr>
+        <w:t xml:space="preserve">– </w:t>
+      </w:r>
+      <w:proofErr w:type="spellStart"/>
+      <w:r>
+        <w:rPr>
+          <w:rFonts w:ascii="Times New Roman" w:hAnsi="Times New Roman" w:cs="Times New Roman"/>
+          <w:b/>
+          <w:lang w:val="en-GB"/>
+        </w:rPr>
+        <w:t>Analyze</w:t>
+      </w:r>
+      <w:proofErr w:type="spellEnd"/>
+      <w:r>
+        <w:rPr>
+          <w:rFonts w:ascii="Times New Roman" w:hAnsi="Times New Roman" w:cs="Times New Roman"/>
+          <w:b/>
+          <w:lang w:val="en-GB"/>
+        </w:rPr>
+        <w:t xml:space="preserve"> PCAP</w:t>
+      </w:r>
+    </w:p>
+    <w:p>
+      <w:pPr>
+        <w:jc w:val="both"/>
+        <w:rPr>
+          <w:rFonts w:ascii="Times New Roman" w:hAnsi="Times New Roman" w:cs="Times New Roman"/>
+          <w:lang w:val="en-GB"/>
+        </w:rPr>
+      </w:pPr>
+      <w:r>
+        <w:rPr>
+          <w:rFonts w:ascii="Times New Roman" w:hAnsi="Times New Roman" w:cs="Times New Roman"/>
+          <w:lang w:val="en-GB"/>
+        </w:rPr>
+        <w:t xml:space="preserve">Depending on the type of PCAP data (Monitor / Promiscuous), the two options will interpret data and draw a graph depending on different things. For monitor mode, SRC mode will draw a graph depending </w:t>
+      </w:r>
+      <w:r>
+        <w:rPr>
+          <w:rFonts w:ascii="Times New Roman" w:hAnsi="Times New Roman" w:cs="Times New Roman"/>
+          <w:lang w:val="en-GB"/>
+        </w:rPr>
         <w:lastRenderedPageBreak/>
-        <w:t xml:space="preserve">2.4 </w:t>
-      </w:r>
-      <w:r>
-        <w:rPr>
-          <w:rFonts w:ascii="Times New Roman" w:hAnsi="Times New Roman" w:cs="Times New Roman"/>
-          <w:b/>
-          <w:lang w:val="en-GB"/>
-        </w:rPr>
-        <w:t xml:space="preserve">Functionality </w:t>
-      </w:r>
-      <w:r>
-        <w:rPr>
-          <w:rFonts w:ascii="Times New Roman" w:hAnsi="Times New Roman" w:cs="Times New Roman"/>
-          <w:b/>
-          <w:lang w:val="en-GB"/>
-        </w:rPr>
-        <w:t xml:space="preserve">– </w:t>
+        <w:t xml:space="preserve">on each </w:t>
       </w:r>
       <w:proofErr w:type="spellStart"/>
       <w:r>
         <w:rPr>
           <w:rFonts w:ascii="Times New Roman" w:hAnsi="Times New Roman" w:cs="Times New Roman"/>
-          <w:b/>
-          <w:lang w:val="en-GB"/>
-        </w:rPr>
-        <w:t>Analyze</w:t>
+          <w:lang w:val="en-GB"/>
+        </w:rPr>
+        <w:t>radiotap</w:t>
       </w:r>
       <w:proofErr w:type="spellEnd"/>
       <w:r>
         <w:rPr>
           <w:rFonts w:ascii="Times New Roman" w:hAnsi="Times New Roman" w:cs="Times New Roman"/>
-          <w:b/>
-          <w:lang w:val="en-GB"/>
-        </w:rPr>
-        <w:t xml:space="preserve"> PCAP</w:t>
-      </w:r>
-    </w:p>
-    <w:p>
-      <w:pPr>
-        <w:rPr>
-          <w:rFonts w:ascii="Times New Roman" w:hAnsi="Times New Roman" w:cs="Times New Roman"/>
-          <w:lang w:val="en-GB"/>
-        </w:rPr>
-      </w:pPr>
-      <w:r>
-        <w:rPr>
-          <w:rFonts w:ascii="Times New Roman" w:hAnsi="Times New Roman" w:cs="Times New Roman"/>
-          <w:lang w:val="en-GB"/>
-        </w:rPr>
-        <w:t xml:space="preserve">Depending on the type of PCAP data (Monitor / Promiscuous), the two options will interpret data and draw a graph depending on different things. For monitor mode, SRC mode will draw a graph depending on each </w:t>
-      </w:r>
-      <w:proofErr w:type="spellStart"/>
-      <w:r>
-        <w:rPr>
-          <w:rFonts w:ascii="Times New Roman" w:hAnsi="Times New Roman" w:cs="Times New Roman"/>
-          <w:lang w:val="en-GB"/>
-        </w:rPr>
-        <w:t>radiotap</w:t>
-      </w:r>
-      <w:proofErr w:type="spellEnd"/>
-      <w:r>
-        <w:rPr>
-          <w:rFonts w:ascii="Times New Roman" w:hAnsi="Times New Roman" w:cs="Times New Roman"/>
           <w:lang w:val="en-GB"/>
         </w:rPr>
         <w:t xml:space="preserve"> header (type + timestamp), with multiple occurrences pulling the graph up higher. DST mode will display one line, the total amount of packets captured in the selected PCAP file.</w:t>
@@ -3125,6 +3378,7 @@
     </w:p>
     <w:p>
       <w:pPr>
+        <w:jc w:val="both"/>
         <w:rPr>
           <w:rFonts w:ascii="Times New Roman" w:hAnsi="Times New Roman" w:cs="Times New Roman"/>
           <w:lang w:val="en-GB"/>
@@ -3134,7 +3388,7 @@
         <w:rPr>
           <w:rFonts w:ascii="Times New Roman" w:hAnsi="Times New Roman" w:cs="Times New Roman"/>
           <w:noProof/>
-          <w:lang w:val="en-GB"/>
+          <w:lang w:eastAsia="en-SG"/>
         </w:rPr>
         <w:drawing>
           <wp:inline distT="0" distB="0" distL="0" distR="0" wp14:anchorId="3901005E" wp14:editId="26E1B5EB">
@@ -3196,7 +3450,7 @@
         <w:rPr>
           <w:rFonts w:ascii="Times New Roman" w:hAnsi="Times New Roman" w:cs="Times New Roman"/>
           <w:noProof/>
-          <w:lang w:val="en-GB"/>
+          <w:lang w:eastAsia="en-SG"/>
         </w:rPr>
         <w:drawing>
           <wp:inline distT="0" distB="0" distL="0" distR="0" wp14:anchorId="2457B175" wp14:editId="0F37FB4C">
@@ -3258,7 +3512,7 @@
         <w:rPr>
           <w:rFonts w:ascii="Times New Roman" w:hAnsi="Times New Roman" w:cs="Times New Roman"/>
           <w:noProof/>
-          <w:lang w:val="en-GB"/>
+          <w:lang w:eastAsia="en-SG"/>
         </w:rPr>
         <w:drawing>
           <wp:inline distT="0" distB="0" distL="0" distR="0" wp14:anchorId="7F104D45" wp14:editId="4E97F5CD">
@@ -3320,7 +3574,7 @@
         <w:rPr>
           <w:rFonts w:ascii="Times New Roman" w:hAnsi="Times New Roman" w:cs="Times New Roman"/>
           <w:noProof/>
-          <w:lang w:val="en-GB"/>
+          <w:lang w:eastAsia="en-SG"/>
         </w:rPr>
         <w:drawing>
           <wp:inline distT="0" distB="0" distL="0" distR="0" wp14:anchorId="76B7EF35" wp14:editId="60EBEFFC">
@@ -3374,6 +3628,7 @@
     </w:p>
     <w:p>
       <w:pPr>
+        <w:jc w:val="both"/>
         <w:rPr>
           <w:rFonts w:ascii="Times New Roman" w:hAnsi="Times New Roman" w:cs="Times New Roman"/>
           <w:lang w:val="en-GB"/>
@@ -3389,6 +3644,7 @@
     </w:p>
     <w:p>
       <w:pPr>
+        <w:jc w:val="both"/>
         <w:rPr>
           <w:rFonts w:ascii="Times New Roman" w:hAnsi="Times New Roman" w:cs="Times New Roman"/>
           <w:lang w:val="en-GB"/>
@@ -3398,7 +3654,7 @@
         <w:rPr>
           <w:rFonts w:ascii="Times New Roman" w:hAnsi="Times New Roman" w:cs="Times New Roman"/>
           <w:noProof/>
-          <w:lang w:val="en-GB"/>
+          <w:lang w:eastAsia="en-SG"/>
         </w:rPr>
         <w:drawing>
           <wp:inline distT="0" distB="0" distL="0" distR="0" wp14:anchorId="740FA96D" wp14:editId="5BE45E64">
@@ -3460,7 +3716,7 @@
         <w:rPr>
           <w:rFonts w:ascii="Times New Roman" w:hAnsi="Times New Roman" w:cs="Times New Roman"/>
           <w:noProof/>
-          <w:lang w:val="en-GB"/>
+          <w:lang w:eastAsia="en-SG"/>
         </w:rPr>
         <w:drawing>
           <wp:inline distT="0" distB="0" distL="0" distR="0" wp14:anchorId="49D36DC4" wp14:editId="4FCD967F">
@@ -3514,22 +3770,25 @@
     </w:p>
     <w:p>
       <w:pPr>
-        <w:rPr>
-          <w:rFonts w:ascii="Times New Roman" w:hAnsi="Times New Roman" w:cs="Times New Roman"/>
-          <w:lang w:val="en-GB"/>
-        </w:rPr>
-      </w:pPr>
-    </w:p>
-    <w:p>
-      <w:pPr>
-        <w:rPr>
-          <w:rFonts w:ascii="Times New Roman" w:hAnsi="Times New Roman" w:cs="Times New Roman"/>
-          <w:lang w:val="en-GB"/>
-        </w:rPr>
-      </w:pPr>
-    </w:p>
-    <w:p>
-      <w:pPr>
+        <w:jc w:val="both"/>
+        <w:rPr>
+          <w:rFonts w:ascii="Times New Roman" w:hAnsi="Times New Roman" w:cs="Times New Roman"/>
+          <w:lang w:val="en-GB"/>
+        </w:rPr>
+      </w:pPr>
+    </w:p>
+    <w:p>
+      <w:pPr>
+        <w:jc w:val="both"/>
+        <w:rPr>
+          <w:rFonts w:ascii="Times New Roman" w:hAnsi="Times New Roman" w:cs="Times New Roman"/>
+          <w:lang w:val="en-GB"/>
+        </w:rPr>
+      </w:pPr>
+    </w:p>
+    <w:p>
+      <w:pPr>
+        <w:jc w:val="both"/>
         <w:rPr>
           <w:rFonts w:ascii="Times New Roman" w:hAnsi="Times New Roman" w:cs="Times New Roman"/>
           <w:b/>
@@ -3547,31 +3806,33 @@
     </w:p>
     <w:p>
       <w:pPr>
-        <w:rPr>
-          <w:rFonts w:ascii="Times New Roman" w:hAnsi="Times New Roman" w:cs="Times New Roman"/>
-          <w:lang w:val="en-GB"/>
-        </w:rPr>
-      </w:pPr>
-      <w:r>
-        <w:rPr>
-          <w:rFonts w:ascii="Times New Roman" w:hAnsi="Times New Roman" w:cs="Times New Roman"/>
-          <w:lang w:val="en-GB"/>
+        <w:jc w:val="both"/>
+        <w:rPr>
+          <w:rFonts w:ascii="Times New Roman" w:hAnsi="Times New Roman" w:cs="Times New Roman"/>
+          <w:lang w:val="en-GB"/>
+        </w:rPr>
+      </w:pPr>
+      <w:r>
+        <w:rPr>
+          <w:rFonts w:ascii="Times New Roman" w:hAnsi="Times New Roman" w:cs="Times New Roman"/>
+          <w:lang w:val="en-GB"/>
+        </w:rPr>
+        <w:t>A short section is included locally in the application, under Help. If there are any queries with normal operation of the application, it should be included in the Help page.</w:t>
+      </w:r>
+    </w:p>
+    <w:p>
+      <w:pPr>
+        <w:jc w:val="both"/>
+        <w:rPr>
+          <w:lang w:val="en-GB"/>
+        </w:rPr>
+      </w:pPr>
+      <w:r>
+        <w:rPr>
+          <w:noProof/>
+          <w:lang w:eastAsia="en-SG"/>
         </w:rPr>
         <w:lastRenderedPageBreak/>
-        <w:t>A short section is included locally in the application, under Help. If there are any queries with normal operation of the application, it should be included in the Help page.</w:t>
-      </w:r>
-    </w:p>
-    <w:p>
-      <w:pPr>
-        <w:rPr>
-          <w:lang w:val="en-GB"/>
-        </w:rPr>
-      </w:pPr>
-      <w:r>
-        <w:rPr>
-          <w:noProof/>
-          <w:lang w:val="en-GB"/>
-        </w:rPr>
         <w:drawing>
           <wp:inline distT="0" distB="0" distL="0" distR="0" wp14:anchorId="6D2B3715" wp14:editId="5ACE8840">
             <wp:extent cx="1879864" cy="3345180"/>
@@ -3624,13 +3885,15 @@
     </w:p>
     <w:p>
       <w:pPr>
-        <w:rPr>
-          <w:lang w:val="en-GB"/>
-        </w:rPr>
-      </w:pPr>
-    </w:p>
-    <w:p>
-      <w:pPr>
+        <w:jc w:val="both"/>
+        <w:rPr>
+          <w:lang w:val="en-GB"/>
+        </w:rPr>
+      </w:pPr>
+    </w:p>
+    <w:p>
+      <w:pPr>
+        <w:jc w:val="both"/>
         <w:rPr>
           <w:rFonts w:ascii="Times New Roman" w:hAnsi="Times New Roman" w:cs="Times New Roman"/>
           <w:b/>
@@ -3672,6 +3935,7 @@
     </w:p>
     <w:p>
       <w:pPr>
+        <w:jc w:val="both"/>
         <w:rPr>
           <w:rFonts w:ascii="Times New Roman" w:hAnsi="Times New Roman" w:cs="Times New Roman"/>
           <w:lang w:val="en-GB"/>
@@ -3719,90 +3983,111 @@
     </w:p>
     <w:p>
       <w:pPr>
-        <w:rPr>
-          <w:lang w:val="en-GB"/>
-        </w:rPr>
-      </w:pPr>
-    </w:p>
-    <w:p>
-      <w:pPr>
-        <w:rPr>
-          <w:lang w:val="en-GB"/>
-        </w:rPr>
-      </w:pPr>
-    </w:p>
-    <w:p>
-      <w:pPr>
-        <w:rPr>
-          <w:lang w:val="en-GB"/>
-        </w:rPr>
-      </w:pPr>
-    </w:p>
-    <w:p>
-      <w:pPr>
-        <w:rPr>
-          <w:lang w:val="en-GB"/>
-        </w:rPr>
-      </w:pPr>
-    </w:p>
-    <w:p>
-      <w:pPr>
-        <w:rPr>
-          <w:lang w:val="en-GB"/>
-        </w:rPr>
-      </w:pPr>
-    </w:p>
-    <w:p>
-      <w:pPr>
-        <w:rPr>
-          <w:lang w:val="en-GB"/>
-        </w:rPr>
-      </w:pPr>
-    </w:p>
-    <w:p>
-      <w:pPr>
-        <w:rPr>
-          <w:lang w:val="en-GB"/>
-        </w:rPr>
-      </w:pPr>
-    </w:p>
-    <w:p>
-      <w:pPr>
-        <w:rPr>
-          <w:lang w:val="en-GB"/>
-        </w:rPr>
-      </w:pPr>
-    </w:p>
-    <w:p>
-      <w:pPr>
-        <w:rPr>
-          <w:lang w:val="en-GB"/>
-        </w:rPr>
-      </w:pPr>
-    </w:p>
-    <w:p>
-      <w:pPr>
-        <w:rPr>
-          <w:lang w:val="en-GB"/>
-        </w:rPr>
-      </w:pPr>
-    </w:p>
-    <w:p>
-      <w:pPr>
-        <w:rPr>
-          <w:lang w:val="en-GB"/>
-        </w:rPr>
-      </w:pPr>
-    </w:p>
-    <w:p>
-      <w:pPr>
-        <w:rPr>
-          <w:lang w:val="en-GB"/>
-        </w:rPr>
-      </w:pPr>
-    </w:p>
-    <w:p>
-      <w:pPr>
+        <w:jc w:val="both"/>
+        <w:rPr>
+          <w:lang w:val="en-GB"/>
+        </w:rPr>
+      </w:pPr>
+    </w:p>
+    <w:p>
+      <w:pPr>
+        <w:jc w:val="both"/>
+        <w:rPr>
+          <w:lang w:val="en-GB"/>
+        </w:rPr>
+      </w:pPr>
+    </w:p>
+    <w:p>
+      <w:pPr>
+        <w:jc w:val="both"/>
+        <w:rPr>
+          <w:lang w:val="en-GB"/>
+        </w:rPr>
+      </w:pPr>
+    </w:p>
+    <w:p>
+      <w:pPr>
+        <w:jc w:val="both"/>
+        <w:rPr>
+          <w:lang w:val="en-GB"/>
+        </w:rPr>
+      </w:pPr>
+    </w:p>
+    <w:p>
+      <w:pPr>
+        <w:jc w:val="both"/>
+        <w:rPr>
+          <w:lang w:val="en-GB"/>
+        </w:rPr>
+      </w:pPr>
+    </w:p>
+    <w:p>
+      <w:pPr>
+        <w:jc w:val="both"/>
+        <w:rPr>
+          <w:lang w:val="en-GB"/>
+        </w:rPr>
+      </w:pPr>
+    </w:p>
+    <w:p>
+      <w:pPr>
+        <w:jc w:val="both"/>
+        <w:rPr>
+          <w:lang w:val="en-GB"/>
+        </w:rPr>
+      </w:pPr>
+    </w:p>
+    <w:p>
+      <w:pPr>
+        <w:jc w:val="both"/>
+        <w:rPr>
+          <w:lang w:val="en-GB"/>
+        </w:rPr>
+      </w:pPr>
+    </w:p>
+    <w:p>
+      <w:pPr>
+        <w:jc w:val="both"/>
+        <w:rPr>
+          <w:lang w:val="en-GB"/>
+        </w:rPr>
+      </w:pPr>
+    </w:p>
+    <w:p>
+      <w:pPr>
+        <w:jc w:val="both"/>
+        <w:rPr>
+          <w:lang w:val="en-GB"/>
+        </w:rPr>
+      </w:pPr>
+    </w:p>
+    <w:p>
+      <w:pPr>
+        <w:jc w:val="both"/>
+        <w:rPr>
+          <w:lang w:val="en-GB"/>
+        </w:rPr>
+      </w:pPr>
+    </w:p>
+    <w:p>
+      <w:pPr>
+        <w:jc w:val="both"/>
+        <w:rPr>
+          <w:lang w:val="en-GB"/>
+        </w:rPr>
+      </w:pPr>
+    </w:p>
+    <w:p>
+      <w:pPr>
+        <w:jc w:val="both"/>
+        <w:rPr>
+          <w:lang w:val="en-GB"/>
+        </w:rPr>
+      </w:pPr>
+    </w:p>
+    <w:p>
+      <w:pPr>
+        <w:jc w:val="both"/>
         <w:rPr>
           <w:lang w:val="en-GB"/>
         </w:rPr>
@@ -3811,6 +4096,7 @@
     <w:p>
       <w:pPr>
         <w:pStyle w:val="Heading1"/>
+        <w:jc w:val="both"/>
         <w:rPr>
           <w:rFonts w:ascii="Times New Roman" w:hAnsi="Times New Roman" w:cs="Times New Roman"/>
           <w:b/>
@@ -3819,9 +4105,7 @@
           <w:szCs w:val="28"/>
         </w:rPr>
       </w:pPr>
-      <w:bookmarkStart w:id="4" w:name="_Toc523152640"/>
-      <w:bookmarkStart w:id="5" w:name="_GoBack"/>
-      <w:bookmarkEnd w:id="5"/>
+      <w:bookmarkStart w:id="4" w:name="_Toc523489816"/>
       <w:r>
         <w:rPr>
           <w:rFonts w:ascii="Times New Roman" w:hAnsi="Times New Roman" w:cs="Times New Roman"/>
@@ -3891,7 +4175,11 @@
       </w:r>
       <w:bookmarkEnd w:id="4"/>
     </w:p>
-    <w:p/>
+    <w:p>
+      <w:pPr>
+        <w:jc w:val="both"/>
+      </w:pPr>
+    </w:p>
     <w:tbl>
       <w:tblPr>
         <w:tblpPr w:leftFromText="180" w:rightFromText="180" w:vertAnchor="text" w:horzAnchor="margin" w:tblpY="-46"/>
@@ -3929,6 +4217,7 @@
           <w:p>
             <w:pPr>
               <w:spacing w:after="0" w:line="240" w:lineRule="auto"/>
+              <w:jc w:val="both"/>
               <w:rPr>
                 <w:rFonts w:ascii="Times New Roman" w:eastAsia="Times New Roman" w:hAnsi="Times New Roman" w:cs="Times New Roman"/>
                 <w:sz w:val="24"/>
@@ -3967,7 +4256,7 @@
           <w:p>
             <w:pPr>
               <w:spacing w:after="240" w:line="240" w:lineRule="auto"/>
-              <w:jc w:val="center"/>
+              <w:jc w:val="both"/>
               <w:rPr>
                 <w:rFonts w:ascii="Times New Roman" w:eastAsia="Times New Roman" w:hAnsi="Times New Roman" w:cs="Times New Roman"/>
                 <w:b/>
@@ -4028,7 +4317,7 @@
           <w:p>
             <w:pPr>
               <w:spacing w:after="240" w:line="240" w:lineRule="auto"/>
-              <w:jc w:val="center"/>
+              <w:jc w:val="both"/>
               <w:rPr>
                 <w:rFonts w:ascii="Times New Roman" w:eastAsia="Times New Roman" w:hAnsi="Times New Roman" w:cs="Times New Roman"/>
                 <w:b/>
@@ -4075,7 +4364,7 @@
           <w:p>
             <w:pPr>
               <w:spacing w:after="240" w:line="240" w:lineRule="auto"/>
-              <w:jc w:val="center"/>
+              <w:jc w:val="both"/>
               <w:rPr>
                 <w:rFonts w:ascii="Times New Roman" w:eastAsia="Times New Roman" w:hAnsi="Times New Roman" w:cs="Times New Roman"/>
                 <w:b/>
@@ -4122,7 +4411,7 @@
           <w:p>
             <w:pPr>
               <w:spacing w:after="240" w:line="240" w:lineRule="auto"/>
-              <w:jc w:val="center"/>
+              <w:jc w:val="both"/>
               <w:rPr>
                 <w:rFonts w:ascii="Times New Roman" w:eastAsia="Times New Roman" w:hAnsi="Times New Roman" w:cs="Times New Roman"/>
                 <w:b/>
@@ -4175,6 +4464,7 @@
           <w:p>
             <w:pPr>
               <w:spacing w:after="240" w:line="240" w:lineRule="auto"/>
+              <w:jc w:val="both"/>
               <w:rPr>
                 <w:rFonts w:ascii="Times New Roman" w:eastAsia="Times New Roman" w:hAnsi="Times New Roman" w:cs="Times New Roman"/>
                 <w:color w:val="24292E"/>
@@ -4217,6 +4507,7 @@
           <w:p>
             <w:pPr>
               <w:spacing w:after="240" w:line="240" w:lineRule="auto"/>
+              <w:jc w:val="both"/>
               <w:rPr>
                 <w:rFonts w:ascii="Times New Roman" w:eastAsia="Times New Roman" w:hAnsi="Times New Roman" w:cs="Times New Roman"/>
                 <w:color w:val="24292E"/>
@@ -4259,6 +4550,7 @@
           <w:p>
             <w:pPr>
               <w:spacing w:after="240" w:line="240" w:lineRule="auto"/>
+              <w:jc w:val="both"/>
               <w:rPr>
                 <w:rFonts w:ascii="Times New Roman" w:eastAsia="Times New Roman" w:hAnsi="Times New Roman" w:cs="Times New Roman"/>
                 <w:color w:val="24292E"/>
@@ -4301,6 +4593,7 @@
           <w:p>
             <w:pPr>
               <w:spacing w:after="240" w:line="240" w:lineRule="auto"/>
+              <w:jc w:val="both"/>
               <w:rPr>
                 <w:rFonts w:ascii="Times New Roman" w:eastAsia="Times New Roman" w:hAnsi="Times New Roman" w:cs="Times New Roman"/>
                 <w:color w:val="24292E"/>
@@ -4361,6 +4654,7 @@
           <w:p>
             <w:pPr>
               <w:spacing w:after="240" w:line="240" w:lineRule="auto"/>
+              <w:jc w:val="both"/>
               <w:rPr>
                 <w:rFonts w:ascii="Times New Roman" w:eastAsia="Times New Roman" w:hAnsi="Times New Roman" w:cs="Times New Roman"/>
                 <w:color w:val="24292E"/>
@@ -4403,6 +4697,7 @@
           <w:p>
             <w:pPr>
               <w:spacing w:after="240" w:line="240" w:lineRule="auto"/>
+              <w:jc w:val="both"/>
               <w:rPr>
                 <w:rFonts w:ascii="Times New Roman" w:eastAsia="Times New Roman" w:hAnsi="Times New Roman" w:cs="Times New Roman"/>
                 <w:color w:val="24292E"/>
@@ -4445,6 +4740,7 @@
           <w:p>
             <w:pPr>
               <w:spacing w:after="240" w:line="240" w:lineRule="auto"/>
+              <w:jc w:val="both"/>
               <w:rPr>
                 <w:rFonts w:ascii="Times New Roman" w:eastAsia="Times New Roman" w:hAnsi="Times New Roman" w:cs="Times New Roman"/>
                 <w:color w:val="24292E"/>
@@ -4487,6 +4783,7 @@
           <w:p>
             <w:pPr>
               <w:spacing w:after="240" w:line="240" w:lineRule="auto"/>
+              <w:jc w:val="both"/>
               <w:rPr>
                 <w:rFonts w:ascii="Times New Roman" w:eastAsia="Times New Roman" w:hAnsi="Times New Roman" w:cs="Times New Roman"/>
                 <w:color w:val="24292E"/>
@@ -4547,6 +4844,7 @@
           <w:p>
             <w:pPr>
               <w:spacing w:after="240" w:line="240" w:lineRule="auto"/>
+              <w:jc w:val="both"/>
               <w:rPr>
                 <w:rFonts w:ascii="Times New Roman" w:eastAsia="Times New Roman" w:hAnsi="Times New Roman" w:cs="Times New Roman"/>
                 <w:color w:val="24292E"/>
@@ -4589,6 +4887,7 @@
           <w:p>
             <w:pPr>
               <w:spacing w:after="240" w:line="240" w:lineRule="auto"/>
+              <w:jc w:val="both"/>
               <w:rPr>
                 <w:rFonts w:ascii="Times New Roman" w:eastAsia="Times New Roman" w:hAnsi="Times New Roman" w:cs="Times New Roman"/>
                 <w:color w:val="24292E"/>
@@ -4631,6 +4930,7 @@
           <w:p>
             <w:pPr>
               <w:spacing w:after="240" w:line="240" w:lineRule="auto"/>
+              <w:jc w:val="both"/>
               <w:rPr>
                 <w:rFonts w:ascii="Times New Roman" w:eastAsia="Times New Roman" w:hAnsi="Times New Roman" w:cs="Times New Roman"/>
                 <w:color w:val="24292E"/>
@@ -4673,6 +4973,7 @@
           <w:p>
             <w:pPr>
               <w:spacing w:after="240" w:line="240" w:lineRule="auto"/>
+              <w:jc w:val="both"/>
               <w:rPr>
                 <w:rFonts w:ascii="Times New Roman" w:eastAsia="Times New Roman" w:hAnsi="Times New Roman" w:cs="Times New Roman"/>
                 <w:color w:val="24292E"/>
@@ -4721,6 +5022,7 @@
           <w:p>
             <w:pPr>
               <w:spacing w:after="240" w:line="240" w:lineRule="auto"/>
+              <w:jc w:val="both"/>
               <w:rPr>
                 <w:rFonts w:ascii="Times New Roman" w:eastAsia="Times New Roman" w:hAnsi="Times New Roman" w:cs="Times New Roman"/>
                 <w:color w:val="24292E"/>
@@ -4774,6 +5076,7 @@
           <w:p>
             <w:pPr>
               <w:spacing w:after="240" w:line="240" w:lineRule="auto"/>
+              <w:jc w:val="both"/>
               <w:rPr>
                 <w:rFonts w:ascii="Times New Roman" w:eastAsia="Times New Roman" w:hAnsi="Times New Roman" w:cs="Times New Roman"/>
                 <w:color w:val="24292E"/>
@@ -4816,6 +5119,7 @@
           <w:p>
             <w:pPr>
               <w:spacing w:after="240" w:line="240" w:lineRule="auto"/>
+              <w:jc w:val="both"/>
               <w:rPr>
                 <w:rFonts w:ascii="Times New Roman" w:eastAsia="Times New Roman" w:hAnsi="Times New Roman" w:cs="Times New Roman"/>
                 <w:color w:val="24292E"/>
@@ -4858,6 +5162,7 @@
           <w:p>
             <w:pPr>
               <w:spacing w:after="240" w:line="240" w:lineRule="auto"/>
+              <w:jc w:val="both"/>
               <w:rPr>
                 <w:rFonts w:ascii="Times New Roman" w:eastAsia="Times New Roman" w:hAnsi="Times New Roman" w:cs="Times New Roman"/>
                 <w:color w:val="24292E"/>
@@ -4906,6 +5211,7 @@
           <w:p>
             <w:pPr>
               <w:spacing w:after="240" w:line="240" w:lineRule="auto"/>
+              <w:jc w:val="both"/>
               <w:rPr>
                 <w:rFonts w:ascii="Times New Roman" w:eastAsia="Times New Roman" w:hAnsi="Times New Roman" w:cs="Times New Roman"/>
                 <w:color w:val="24292E"/>
@@ -4959,6 +5265,7 @@
           <w:p>
             <w:pPr>
               <w:spacing w:after="240" w:line="240" w:lineRule="auto"/>
+              <w:jc w:val="both"/>
               <w:rPr>
                 <w:rFonts w:ascii="Times New Roman" w:eastAsia="Times New Roman" w:hAnsi="Times New Roman" w:cs="Times New Roman"/>
                 <w:color w:val="24292E"/>
@@ -5001,6 +5308,7 @@
           <w:p>
             <w:pPr>
               <w:spacing w:after="240" w:line="240" w:lineRule="auto"/>
+              <w:jc w:val="both"/>
               <w:rPr>
                 <w:rFonts w:ascii="Times New Roman" w:eastAsia="Times New Roman" w:hAnsi="Times New Roman" w:cs="Times New Roman"/>
                 <w:color w:val="24292E"/>
@@ -5043,6 +5351,7 @@
           <w:p>
             <w:pPr>
               <w:spacing w:after="240" w:line="240" w:lineRule="auto"/>
+              <w:jc w:val="both"/>
               <w:rPr>
                 <w:rFonts w:ascii="Times New Roman" w:eastAsia="Times New Roman" w:hAnsi="Times New Roman" w:cs="Times New Roman"/>
                 <w:color w:val="24292E"/>
@@ -5091,6 +5400,7 @@
           <w:p>
             <w:pPr>
               <w:spacing w:after="240" w:line="240" w:lineRule="auto"/>
+              <w:jc w:val="both"/>
               <w:rPr>
                 <w:rFonts w:ascii="Times New Roman" w:eastAsia="Times New Roman" w:hAnsi="Times New Roman" w:cs="Times New Roman"/>
                 <w:color w:val="24292E"/>
@@ -5133,6 +5443,7 @@
           <w:p>
             <w:pPr>
               <w:spacing w:after="240" w:line="240" w:lineRule="auto"/>
+              <w:jc w:val="both"/>
               <w:rPr>
                 <w:rFonts w:ascii="Times New Roman" w:eastAsia="Times New Roman" w:hAnsi="Times New Roman" w:cs="Times New Roman"/>
                 <w:color w:val="24292E"/>
@@ -5175,6 +5486,7 @@
           <w:p>
             <w:pPr>
               <w:spacing w:after="240" w:line="240" w:lineRule="auto"/>
+              <w:jc w:val="both"/>
               <w:rPr>
                 <w:rFonts w:ascii="Times New Roman" w:eastAsia="Times New Roman" w:hAnsi="Times New Roman" w:cs="Times New Roman"/>
                 <w:color w:val="24292E"/>
@@ -5217,6 +5529,7 @@
           <w:p>
             <w:pPr>
               <w:spacing w:after="240" w:line="240" w:lineRule="auto"/>
+              <w:jc w:val="both"/>
               <w:rPr>
                 <w:rFonts w:ascii="Times New Roman" w:eastAsia="Times New Roman" w:hAnsi="Times New Roman" w:cs="Times New Roman"/>
                 <w:color w:val="24292E"/>
@@ -5265,6 +5578,7 @@
           <w:p>
             <w:pPr>
               <w:spacing w:after="240" w:line="240" w:lineRule="auto"/>
+              <w:jc w:val="both"/>
               <w:rPr>
                 <w:rFonts w:ascii="Times New Roman" w:eastAsia="Times New Roman" w:hAnsi="Times New Roman" w:cs="Times New Roman"/>
                 <w:color w:val="24292E"/>
@@ -5307,6 +5621,7 @@
           <w:p>
             <w:pPr>
               <w:spacing w:after="240" w:line="240" w:lineRule="auto"/>
+              <w:jc w:val="both"/>
               <w:rPr>
                 <w:rFonts w:ascii="Times New Roman" w:eastAsia="Times New Roman" w:hAnsi="Times New Roman" w:cs="Times New Roman"/>
                 <w:color w:val="24292E"/>
@@ -5349,6 +5664,7 @@
           <w:p>
             <w:pPr>
               <w:spacing w:after="240" w:line="240" w:lineRule="auto"/>
+              <w:jc w:val="both"/>
               <w:rPr>
                 <w:rFonts w:ascii="Times New Roman" w:eastAsia="Times New Roman" w:hAnsi="Times New Roman" w:cs="Times New Roman"/>
                 <w:color w:val="24292E"/>
@@ -5391,6 +5707,7 @@
           <w:p>
             <w:pPr>
               <w:spacing w:after="240" w:line="240" w:lineRule="auto"/>
+              <w:jc w:val="both"/>
               <w:rPr>
                 <w:rFonts w:ascii="Times New Roman" w:eastAsia="Times New Roman" w:hAnsi="Times New Roman" w:cs="Times New Roman"/>
                 <w:color w:val="24292E"/>
@@ -5439,6 +5756,7 @@
           <w:p>
             <w:pPr>
               <w:spacing w:after="240" w:line="240" w:lineRule="auto"/>
+              <w:jc w:val="both"/>
               <w:rPr>
                 <w:rFonts w:ascii="Times New Roman" w:eastAsia="Times New Roman" w:hAnsi="Times New Roman" w:cs="Times New Roman"/>
                 <w:color w:val="24292E"/>
@@ -5481,6 +5799,7 @@
           <w:p>
             <w:pPr>
               <w:spacing w:after="240" w:line="240" w:lineRule="auto"/>
+              <w:jc w:val="both"/>
               <w:rPr>
                 <w:rFonts w:ascii="Times New Roman" w:eastAsia="Times New Roman" w:hAnsi="Times New Roman" w:cs="Times New Roman"/>
                 <w:color w:val="24292E"/>
@@ -5523,6 +5842,7 @@
           <w:p>
             <w:pPr>
               <w:spacing w:after="240" w:line="240" w:lineRule="auto"/>
+              <w:jc w:val="both"/>
               <w:rPr>
                 <w:rFonts w:ascii="Times New Roman" w:eastAsia="Times New Roman" w:hAnsi="Times New Roman" w:cs="Times New Roman"/>
                 <w:color w:val="24292E"/>
@@ -5565,6 +5885,7 @@
           <w:p>
             <w:pPr>
               <w:spacing w:after="240" w:line="240" w:lineRule="auto"/>
+              <w:jc w:val="both"/>
               <w:rPr>
                 <w:rFonts w:ascii="Times New Roman" w:eastAsia="Times New Roman" w:hAnsi="Times New Roman" w:cs="Times New Roman"/>
                 <w:color w:val="24292E"/>
@@ -5613,6 +5934,7 @@
           <w:p>
             <w:pPr>
               <w:spacing w:after="240" w:line="240" w:lineRule="auto"/>
+              <w:jc w:val="both"/>
               <w:rPr>
                 <w:rFonts w:ascii="Times New Roman" w:eastAsia="Times New Roman" w:hAnsi="Times New Roman" w:cs="Times New Roman"/>
                 <w:color w:val="24292E"/>
@@ -5655,6 +5977,7 @@
           <w:p>
             <w:pPr>
               <w:spacing w:after="240" w:line="240" w:lineRule="auto"/>
+              <w:jc w:val="both"/>
               <w:rPr>
                 <w:rFonts w:ascii="Times New Roman" w:eastAsia="Times New Roman" w:hAnsi="Times New Roman" w:cs="Times New Roman"/>
                 <w:color w:val="24292E"/>
@@ -5671,29 +5994,7 @@
                 <w:szCs w:val="20"/>
                 <w:lang w:eastAsia="en-SG"/>
               </w:rPr>
-              <w:t>7_45_77_0_</w:t>
-            </w:r>
-            <w:proofErr w:type="gramStart"/>
-            <w:r>
-              <w:rPr>
-                <w:rFonts w:ascii="Times New Roman" w:eastAsia="Times New Roman" w:hAnsi="Times New Roman" w:cs="Times New Roman"/>
-                <w:color w:val="24292E"/>
-                <w:sz w:val="20"/>
-                <w:szCs w:val="20"/>
-                <w:lang w:eastAsia="en-SG"/>
-              </w:rPr>
-              <w:t>hw(</w:t>
-            </w:r>
-            <w:proofErr w:type="gramEnd"/>
-            <w:r>
-              <w:rPr>
-                <w:rFonts w:ascii="Times New Roman" w:eastAsia="Times New Roman" w:hAnsi="Times New Roman" w:cs="Times New Roman"/>
-                <w:color w:val="24292E"/>
-                <w:sz w:val="20"/>
-                <w:szCs w:val="20"/>
-                <w:lang w:eastAsia="en-SG"/>
-              </w:rPr>
-              <w:t>8-2017)</w:t>
+              <w:t>7_45_77_0_hw(8-2017)</w:t>
             </w:r>
           </w:p>
         </w:tc>
@@ -5719,6 +6020,7 @@
           <w:p>
             <w:pPr>
               <w:spacing w:after="240" w:line="240" w:lineRule="auto"/>
+              <w:jc w:val="both"/>
               <w:rPr>
                 <w:rFonts w:ascii="Times New Roman" w:eastAsia="Times New Roman" w:hAnsi="Times New Roman" w:cs="Times New Roman"/>
                 <w:color w:val="24292E"/>
@@ -5761,6 +6063,7 @@
           <w:p>
             <w:pPr>
               <w:spacing w:after="240" w:line="240" w:lineRule="auto"/>
+              <w:jc w:val="both"/>
               <w:rPr>
                 <w:rFonts w:ascii="Times New Roman" w:eastAsia="Times New Roman" w:hAnsi="Times New Roman" w:cs="Times New Roman"/>
                 <w:color w:val="24292E"/>
@@ -5809,6 +6112,7 @@
           <w:p>
             <w:pPr>
               <w:spacing w:after="240" w:line="240" w:lineRule="auto"/>
+              <w:jc w:val="both"/>
               <w:rPr>
                 <w:rFonts w:ascii="Times New Roman" w:eastAsia="Times New Roman" w:hAnsi="Times New Roman" w:cs="Times New Roman"/>
                 <w:color w:val="24292E"/>
@@ -5851,6 +6155,7 @@
           <w:p>
             <w:pPr>
               <w:spacing w:after="240" w:line="240" w:lineRule="auto"/>
+              <w:jc w:val="both"/>
               <w:rPr>
                 <w:rFonts w:ascii="Times New Roman" w:eastAsia="Times New Roman" w:hAnsi="Times New Roman" w:cs="Times New Roman"/>
                 <w:color w:val="24292E"/>
@@ -5893,6 +6198,7 @@
           <w:p>
             <w:pPr>
               <w:spacing w:after="240" w:line="240" w:lineRule="auto"/>
+              <w:jc w:val="both"/>
               <w:rPr>
                 <w:rFonts w:ascii="Times New Roman" w:eastAsia="Times New Roman" w:hAnsi="Times New Roman" w:cs="Times New Roman"/>
                 <w:color w:val="24292E"/>
@@ -5935,6 +6241,7 @@
           <w:p>
             <w:pPr>
               <w:spacing w:after="240" w:line="240" w:lineRule="auto"/>
+              <w:jc w:val="both"/>
               <w:rPr>
                 <w:rFonts w:ascii="Times New Roman" w:eastAsia="Times New Roman" w:hAnsi="Times New Roman" w:cs="Times New Roman"/>
                 <w:color w:val="24292E"/>
@@ -5983,6 +6290,7 @@
           <w:p>
             <w:pPr>
               <w:spacing w:after="240" w:line="240" w:lineRule="auto"/>
+              <w:jc w:val="both"/>
               <w:rPr>
                 <w:rFonts w:ascii="Times New Roman" w:eastAsia="Times New Roman" w:hAnsi="Times New Roman" w:cs="Times New Roman"/>
                 <w:color w:val="24292E"/>
@@ -6025,6 +6333,7 @@
           <w:p>
             <w:pPr>
               <w:spacing w:after="240" w:line="240" w:lineRule="auto"/>
+              <w:jc w:val="both"/>
               <w:rPr>
                 <w:rFonts w:ascii="Times New Roman" w:eastAsia="Times New Roman" w:hAnsi="Times New Roman" w:cs="Times New Roman"/>
                 <w:color w:val="24292E"/>
@@ -6067,6 +6376,7 @@
           <w:p>
             <w:pPr>
               <w:spacing w:after="240" w:line="240" w:lineRule="auto"/>
+              <w:jc w:val="both"/>
               <w:rPr>
                 <w:rFonts w:ascii="Times New Roman" w:eastAsia="Times New Roman" w:hAnsi="Times New Roman" w:cs="Times New Roman"/>
                 <w:color w:val="24292E"/>
@@ -6109,6 +6419,7 @@
           <w:p>
             <w:pPr>
               <w:spacing w:after="240" w:line="240" w:lineRule="auto"/>
+              <w:jc w:val="both"/>
               <w:rPr>
                 <w:rFonts w:ascii="Times New Roman" w:eastAsia="Times New Roman" w:hAnsi="Times New Roman" w:cs="Times New Roman"/>
                 <w:color w:val="24292E"/>
@@ -6157,6 +6468,7 @@
           <w:p>
             <w:pPr>
               <w:spacing w:after="240" w:line="240" w:lineRule="auto"/>
+              <w:jc w:val="both"/>
               <w:rPr>
                 <w:rFonts w:ascii="Times New Roman" w:eastAsia="Times New Roman" w:hAnsi="Times New Roman" w:cs="Times New Roman"/>
                 <w:color w:val="24292E"/>
@@ -6199,6 +6511,7 @@
           <w:p>
             <w:pPr>
               <w:spacing w:after="240" w:line="240" w:lineRule="auto"/>
+              <w:jc w:val="both"/>
               <w:rPr>
                 <w:rFonts w:ascii="Times New Roman" w:eastAsia="Times New Roman" w:hAnsi="Times New Roman" w:cs="Times New Roman"/>
                 <w:color w:val="24292E"/>
@@ -6241,6 +6554,7 @@
           <w:p>
             <w:pPr>
               <w:spacing w:after="240" w:line="240" w:lineRule="auto"/>
+              <w:jc w:val="both"/>
               <w:rPr>
                 <w:rFonts w:ascii="Times New Roman" w:eastAsia="Times New Roman" w:hAnsi="Times New Roman" w:cs="Times New Roman"/>
                 <w:color w:val="24292E"/>
@@ -6283,6 +6597,7 @@
           <w:p>
             <w:pPr>
               <w:spacing w:after="240" w:line="240" w:lineRule="auto"/>
+              <w:jc w:val="both"/>
               <w:rPr>
                 <w:rFonts w:ascii="Times New Roman" w:eastAsia="Times New Roman" w:hAnsi="Times New Roman" w:cs="Times New Roman"/>
                 <w:color w:val="24292E"/>
@@ -6331,6 +6646,7 @@
           <w:p>
             <w:pPr>
               <w:spacing w:after="240" w:line="240" w:lineRule="auto"/>
+              <w:jc w:val="both"/>
               <w:rPr>
                 <w:rFonts w:ascii="Times New Roman" w:eastAsia="Times New Roman" w:hAnsi="Times New Roman" w:cs="Times New Roman"/>
                 <w:color w:val="24292E"/>
@@ -6373,6 +6689,7 @@
           <w:p>
             <w:pPr>
               <w:spacing w:after="240" w:line="240" w:lineRule="auto"/>
+              <w:jc w:val="both"/>
               <w:rPr>
                 <w:rFonts w:ascii="Times New Roman" w:eastAsia="Times New Roman" w:hAnsi="Times New Roman" w:cs="Times New Roman"/>
                 <w:color w:val="24292E"/>
@@ -6415,6 +6732,7 @@
           <w:p>
             <w:pPr>
               <w:spacing w:after="240" w:line="240" w:lineRule="auto"/>
+              <w:jc w:val="both"/>
               <w:rPr>
                 <w:rFonts w:ascii="Times New Roman" w:eastAsia="Times New Roman" w:hAnsi="Times New Roman" w:cs="Times New Roman"/>
                 <w:color w:val="24292E"/>
@@ -6457,6 +6775,7 @@
           <w:p>
             <w:pPr>
               <w:spacing w:after="240" w:line="240" w:lineRule="auto"/>
+              <w:jc w:val="both"/>
               <w:rPr>
                 <w:rFonts w:ascii="Times New Roman" w:eastAsia="Times New Roman" w:hAnsi="Times New Roman" w:cs="Times New Roman"/>
                 <w:color w:val="24292E"/>
@@ -6505,6 +6824,7 @@
           <w:p>
             <w:pPr>
               <w:spacing w:after="240" w:line="240" w:lineRule="auto"/>
+              <w:jc w:val="both"/>
               <w:rPr>
                 <w:rFonts w:ascii="Times New Roman" w:eastAsia="Times New Roman" w:hAnsi="Times New Roman" w:cs="Times New Roman"/>
                 <w:color w:val="24292E"/>
@@ -6558,6 +6878,7 @@
           <w:p>
             <w:pPr>
               <w:spacing w:after="240" w:line="240" w:lineRule="auto"/>
+              <w:jc w:val="both"/>
               <w:rPr>
                 <w:rFonts w:ascii="Times New Roman" w:eastAsia="Times New Roman" w:hAnsi="Times New Roman" w:cs="Times New Roman"/>
                 <w:color w:val="24292E"/>
@@ -6600,6 +6921,7 @@
           <w:p>
             <w:pPr>
               <w:spacing w:after="240" w:line="240" w:lineRule="auto"/>
+              <w:jc w:val="both"/>
               <w:rPr>
                 <w:rFonts w:ascii="Times New Roman" w:eastAsia="Times New Roman" w:hAnsi="Times New Roman" w:cs="Times New Roman"/>
                 <w:color w:val="24292E"/>
@@ -6642,6 +6964,7 @@
           <w:p>
             <w:pPr>
               <w:spacing w:after="240" w:line="240" w:lineRule="auto"/>
+              <w:jc w:val="both"/>
               <w:rPr>
                 <w:rFonts w:ascii="Times New Roman" w:eastAsia="Times New Roman" w:hAnsi="Times New Roman" w:cs="Times New Roman"/>
                 <w:color w:val="24292E"/>
@@ -6690,6 +7013,7 @@
           <w:p>
             <w:pPr>
               <w:spacing w:after="240" w:line="240" w:lineRule="auto"/>
+              <w:jc w:val="both"/>
               <w:rPr>
                 <w:rFonts w:ascii="Times New Roman" w:eastAsia="Times New Roman" w:hAnsi="Times New Roman" w:cs="Times New Roman"/>
                 <w:color w:val="24292E"/>
@@ -6743,6 +7067,7 @@
           <w:p>
             <w:pPr>
               <w:spacing w:after="240" w:line="240" w:lineRule="auto"/>
+              <w:jc w:val="both"/>
               <w:rPr>
                 <w:rFonts w:ascii="Times New Roman" w:eastAsia="Times New Roman" w:hAnsi="Times New Roman" w:cs="Times New Roman"/>
                 <w:color w:val="24292E"/>
@@ -6785,6 +7110,7 @@
           <w:p>
             <w:pPr>
               <w:spacing w:after="240" w:line="240" w:lineRule="auto"/>
+              <w:jc w:val="both"/>
               <w:rPr>
                 <w:rFonts w:ascii="Times New Roman" w:eastAsia="Times New Roman" w:hAnsi="Times New Roman" w:cs="Times New Roman"/>
                 <w:color w:val="24292E"/>
@@ -6827,6 +7153,7 @@
           <w:p>
             <w:pPr>
               <w:spacing w:after="240" w:line="240" w:lineRule="auto"/>
+              <w:jc w:val="both"/>
               <w:rPr>
                 <w:rFonts w:ascii="Times New Roman" w:eastAsia="Times New Roman" w:hAnsi="Times New Roman" w:cs="Times New Roman"/>
                 <w:color w:val="24292E"/>
@@ -6875,6 +7202,7 @@
           <w:p>
             <w:pPr>
               <w:spacing w:after="240" w:line="240" w:lineRule="auto"/>
+              <w:jc w:val="both"/>
               <w:rPr>
                 <w:rFonts w:ascii="Times New Roman" w:eastAsia="Times New Roman" w:hAnsi="Times New Roman" w:cs="Times New Roman"/>
                 <w:color w:val="24292E"/>
@@ -6928,6 +7256,7 @@
           <w:p>
             <w:pPr>
               <w:spacing w:after="240" w:line="240" w:lineRule="auto"/>
+              <w:jc w:val="both"/>
               <w:rPr>
                 <w:rFonts w:ascii="Times New Roman" w:eastAsia="Times New Roman" w:hAnsi="Times New Roman" w:cs="Times New Roman"/>
                 <w:color w:val="24292E"/>
@@ -6970,6 +7299,7 @@
           <w:p>
             <w:pPr>
               <w:spacing w:after="240" w:line="240" w:lineRule="auto"/>
+              <w:jc w:val="both"/>
               <w:rPr>
                 <w:rFonts w:ascii="Times New Roman" w:eastAsia="Times New Roman" w:hAnsi="Times New Roman" w:cs="Times New Roman"/>
                 <w:color w:val="24292E"/>
@@ -7012,6 +7342,7 @@
           <w:p>
             <w:pPr>
               <w:spacing w:after="240" w:line="240" w:lineRule="auto"/>
+              <w:jc w:val="both"/>
               <w:rPr>
                 <w:rFonts w:ascii="Times New Roman" w:eastAsia="Times New Roman" w:hAnsi="Times New Roman" w:cs="Times New Roman"/>
                 <w:color w:val="24292E"/>
@@ -7068,6 +7399,7 @@
           <w:p>
             <w:pPr>
               <w:spacing w:after="240" w:line="240" w:lineRule="auto"/>
+              <w:jc w:val="both"/>
               <w:rPr>
                 <w:rFonts w:ascii="Times New Roman" w:eastAsia="Times New Roman" w:hAnsi="Times New Roman" w:cs="Times New Roman"/>
                 <w:color w:val="24292E"/>
@@ -7121,6 +7453,7 @@
           <w:p>
             <w:pPr>
               <w:spacing w:after="240" w:line="240" w:lineRule="auto"/>
+              <w:jc w:val="both"/>
               <w:rPr>
                 <w:rFonts w:ascii="Times New Roman" w:eastAsia="Times New Roman" w:hAnsi="Times New Roman" w:cs="Times New Roman"/>
                 <w:color w:val="24292E"/>
@@ -7163,6 +7496,7 @@
           <w:p>
             <w:pPr>
               <w:spacing w:after="240" w:line="240" w:lineRule="auto"/>
+              <w:jc w:val="both"/>
               <w:rPr>
                 <w:rFonts w:ascii="Times New Roman" w:eastAsia="Times New Roman" w:hAnsi="Times New Roman" w:cs="Times New Roman"/>
                 <w:color w:val="24292E"/>
@@ -7205,6 +7539,7 @@
           <w:p>
             <w:pPr>
               <w:spacing w:after="240" w:line="240" w:lineRule="auto"/>
+              <w:jc w:val="both"/>
               <w:rPr>
                 <w:rFonts w:ascii="Times New Roman" w:eastAsia="Times New Roman" w:hAnsi="Times New Roman" w:cs="Times New Roman"/>
                 <w:color w:val="24292E"/>
@@ -7235,6 +7570,7 @@
           <w:p>
             <w:pPr>
               <w:spacing w:after="240" w:line="240" w:lineRule="auto"/>
+              <w:jc w:val="both"/>
               <w:rPr>
                 <w:rFonts w:ascii="Times New Roman" w:eastAsia="Times New Roman" w:hAnsi="Times New Roman" w:cs="Times New Roman"/>
                 <w:sz w:val="20"/>
@@ -7254,6 +7590,7 @@
           <w:p>
             <w:pPr>
               <w:spacing w:after="240" w:line="240" w:lineRule="auto"/>
+              <w:jc w:val="both"/>
               <w:rPr>
                 <w:rFonts w:ascii="Times New Roman" w:eastAsia="Times New Roman" w:hAnsi="Times New Roman" w:cs="Times New Roman"/>
                 <w:sz w:val="20"/>
@@ -7266,7 +7603,11 @@
       </w:tr>
     </w:tbl>
     <w:p>
-      <w:r>
+      <w:pPr>
+        <w:jc w:val="both"/>
+      </w:pPr>
+      <w:r>
+        <w:lastRenderedPageBreak/>
         <w:t xml:space="preserve">For additional information, check </w:t>
       </w:r>
       <w:proofErr w:type="spellStart"/>
@@ -7275,16 +7616,29 @@
       </w:r>
       <w:proofErr w:type="spellEnd"/>
       <w:r>
-        <w:t xml:space="preserve"> GitHub page at </w:t>
+        <w:t xml:space="preserve"> </w:t>
+      </w:r>
+      <w:proofErr w:type="spellStart"/>
+      <w:r>
+        <w:t>GitHub</w:t>
+      </w:r>
+      <w:proofErr w:type="spellEnd"/>
+      <w:r>
+        <w:t xml:space="preserve"> page at </w:t>
       </w:r>
       <w:r>
         <w:t>https://github.com/seemoo-lab/nexmon</w:t>
       </w:r>
     </w:p>
-    <w:p/>
+    <w:p>
+      <w:pPr>
+        <w:jc w:val="both"/>
+      </w:pPr>
+    </w:p>
     <w:p>
       <w:pPr>
         <w:pStyle w:val="Heading1"/>
+        <w:jc w:val="both"/>
         <w:rPr>
           <w:rFonts w:ascii="Times New Roman" w:hAnsi="Times New Roman" w:cs="Times New Roman"/>
           <w:color w:val="auto"/>
@@ -7292,7 +7646,7 @@
           <w:szCs w:val="40"/>
         </w:rPr>
       </w:pPr>
-      <w:bookmarkStart w:id="6" w:name="_Toc523152641"/>
+      <w:bookmarkStart w:id="5" w:name="_Toc523489817"/>
       <w:r>
         <w:rPr>
           <w:rFonts w:ascii="Times New Roman" w:hAnsi="Times New Roman" w:cs="Times New Roman"/>
@@ -7355,12 +7709,17 @@
         </w:rPr>
         <w:t>Root Instructions for Nexus 5</w:t>
       </w:r>
-      <w:bookmarkEnd w:id="6"/>
-    </w:p>
-    <w:p/>
+      <w:bookmarkEnd w:id="5"/>
+    </w:p>
+    <w:p>
+      <w:pPr>
+        <w:jc w:val="both"/>
+      </w:pPr>
+    </w:p>
     <w:p>
       <w:pPr>
         <w:ind w:firstLine="720"/>
+        <w:jc w:val="both"/>
         <w:rPr>
           <w:rFonts w:ascii="Times New Roman" w:hAnsi="Times New Roman" w:cs="Times New Roman"/>
         </w:rPr>
@@ -7374,6 +7733,7 @@
     </w:p>
     <w:p>
       <w:pPr>
+        <w:jc w:val="both"/>
         <w:rPr>
           <w:rFonts w:ascii="Times New Roman" w:hAnsi="Times New Roman" w:cs="Times New Roman"/>
         </w:rPr>
@@ -7393,6 +7753,7 @@
           <w:ilvl w:val="0"/>
           <w:numId w:val="3"/>
         </w:numPr>
+        <w:jc w:val="both"/>
         <w:rPr>
           <w:rFonts w:ascii="Times New Roman" w:hAnsi="Times New Roman" w:cs="Times New Roman"/>
         </w:rPr>
@@ -7416,6 +7777,7 @@
       <w:pPr>
         <w:pStyle w:val="ListParagraph"/>
         <w:ind w:left="765"/>
+        <w:jc w:val="both"/>
         <w:rPr>
           <w:rFonts w:ascii="Times New Roman" w:hAnsi="Times New Roman" w:cs="Times New Roman"/>
         </w:rPr>
@@ -7425,6 +7787,7 @@
       <w:pPr>
         <w:pStyle w:val="ListParagraph"/>
         <w:ind w:left="765"/>
+        <w:jc w:val="both"/>
         <w:rPr>
           <w:rFonts w:ascii="Times New Roman" w:hAnsi="Times New Roman" w:cs="Times New Roman"/>
         </w:rPr>
@@ -7443,6 +7806,7 @@
           <w:ilvl w:val="0"/>
           <w:numId w:val="3"/>
         </w:numPr>
+        <w:jc w:val="both"/>
         <w:rPr>
           <w:rFonts w:ascii="Times New Roman" w:hAnsi="Times New Roman" w:cs="Times New Roman"/>
         </w:rPr>
@@ -7461,6 +7825,7 @@
           <w:ilvl w:val="0"/>
           <w:numId w:val="3"/>
         </w:numPr>
+        <w:jc w:val="both"/>
         <w:rPr>
           <w:rFonts w:ascii="Times New Roman" w:hAnsi="Times New Roman" w:cs="Times New Roman"/>
         </w:rPr>
@@ -7479,15 +7844,30 @@
           <w:ilvl w:val="0"/>
           <w:numId w:val="3"/>
         </w:numPr>
-        <w:rPr>
-          <w:rFonts w:ascii="Times New Roman" w:hAnsi="Times New Roman" w:cs="Times New Roman"/>
-        </w:rPr>
-      </w:pPr>
-      <w:r>
-        <w:rPr>
-          <w:rFonts w:ascii="Times New Roman" w:hAnsi="Times New Roman" w:cs="Times New Roman"/>
-        </w:rPr>
-        <w:t>Boot your device in bootloader/</w:t>
+        <w:jc w:val="both"/>
+        <w:rPr>
+          <w:rFonts w:ascii="Times New Roman" w:hAnsi="Times New Roman" w:cs="Times New Roman"/>
+        </w:rPr>
+      </w:pPr>
+      <w:r>
+        <w:rPr>
+          <w:rFonts w:ascii="Times New Roman" w:hAnsi="Times New Roman" w:cs="Times New Roman"/>
+        </w:rPr>
+        <w:t xml:space="preserve">Boot your device in </w:t>
+      </w:r>
+      <w:proofErr w:type="spellStart"/>
+      <w:r>
+        <w:rPr>
+          <w:rFonts w:ascii="Times New Roman" w:hAnsi="Times New Roman" w:cs="Times New Roman"/>
+        </w:rPr>
+        <w:t>bootloader</w:t>
+      </w:r>
+      <w:proofErr w:type="spellEnd"/>
+      <w:r>
+        <w:rPr>
+          <w:rFonts w:ascii="Times New Roman" w:hAnsi="Times New Roman" w:cs="Times New Roman"/>
+        </w:rPr>
+        <w:t>/</w:t>
       </w:r>
       <w:proofErr w:type="spellStart"/>
       <w:r>
@@ -7551,6 +7931,7 @@
           <w:ilvl w:val="0"/>
           <w:numId w:val="3"/>
         </w:numPr>
+        <w:jc w:val="both"/>
         <w:rPr>
           <w:rFonts w:ascii="Times New Roman" w:hAnsi="Times New Roman" w:cs="Times New Roman"/>
         </w:rPr>
@@ -7565,6 +7946,7 @@
     <w:p>
       <w:pPr>
         <w:ind w:left="720"/>
+        <w:jc w:val="both"/>
         <w:rPr>
           <w:rFonts w:ascii="Times New Roman" w:hAnsi="Times New Roman" w:cs="Times New Roman"/>
           <w:b/>
@@ -7581,6 +7963,7 @@
     <w:p>
       <w:pPr>
         <w:ind w:left="720"/>
+        <w:jc w:val="both"/>
         <w:rPr>
           <w:rFonts w:ascii="Times New Roman" w:hAnsi="Times New Roman" w:cs="Times New Roman"/>
         </w:rPr>
@@ -7601,6 +7984,7 @@
     <w:p>
       <w:pPr>
         <w:ind w:left="720"/>
+        <w:jc w:val="both"/>
         <w:rPr>
           <w:rFonts w:ascii="Times New Roman" w:hAnsi="Times New Roman" w:cs="Times New Roman"/>
           <w:b/>
@@ -7617,6 +8001,7 @@
     <w:p>
       <w:pPr>
         <w:ind w:left="720"/>
+        <w:jc w:val="both"/>
         <w:rPr>
           <w:rFonts w:ascii="Times New Roman" w:hAnsi="Times New Roman" w:cs="Times New Roman"/>
         </w:rPr>
@@ -7639,18 +8024,13 @@
         <w:rPr>
           <w:rFonts w:ascii="Times New Roman" w:hAnsi="Times New Roman" w:cs="Times New Roman"/>
         </w:rPr>
-        <w:t xml:space="preserve"> </w:t>
-      </w:r>
-      <w:r>
-        <w:rPr>
-          <w:rFonts w:ascii="Times New Roman" w:hAnsi="Times New Roman" w:cs="Times New Roman"/>
-        </w:rPr>
-        <w:t>(Included in CF-Auto-Root)</w:t>
+        <w:t xml:space="preserve"> (Included in CF-Auto-Root)</w:t>
       </w:r>
     </w:p>
     <w:p>
       <w:pPr>
         <w:ind w:left="720"/>
+        <w:jc w:val="both"/>
         <w:rPr>
           <w:rFonts w:ascii="Times New Roman" w:hAnsi="Times New Roman" w:cs="Times New Roman"/>
         </w:rPr>
@@ -7665,6 +8045,7 @@
     <w:p>
       <w:pPr>
         <w:ind w:left="720"/>
+        <w:jc w:val="both"/>
         <w:rPr>
           <w:rFonts w:ascii="Times New Roman" w:hAnsi="Times New Roman" w:cs="Times New Roman"/>
           <w:b/>
@@ -7681,6 +8062,7 @@
     <w:p>
       <w:pPr>
         <w:ind w:left="720"/>
+        <w:jc w:val="both"/>
         <w:rPr>
           <w:rFonts w:ascii="Times New Roman" w:hAnsi="Times New Roman" w:cs="Times New Roman"/>
         </w:rPr>
@@ -7703,18 +8085,13 @@
         <w:rPr>
           <w:rFonts w:ascii="Times New Roman" w:hAnsi="Times New Roman" w:cs="Times New Roman"/>
         </w:rPr>
-        <w:t xml:space="preserve"> </w:t>
-      </w:r>
-      <w:r>
-        <w:rPr>
-          <w:rFonts w:ascii="Times New Roman" w:hAnsi="Times New Roman" w:cs="Times New Roman"/>
-        </w:rPr>
-        <w:t>(Included in CF-Auto-Root)</w:t>
+        <w:t xml:space="preserve"> (Included in CF-Auto-Root)</w:t>
       </w:r>
     </w:p>
     <w:p>
       <w:pPr>
         <w:ind w:left="720"/>
+        <w:jc w:val="both"/>
         <w:rPr>
           <w:rFonts w:ascii="Times New Roman" w:hAnsi="Times New Roman" w:cs="Times New Roman"/>
         </w:rPr>
@@ -7729,6 +8106,7 @@
     <w:p>
       <w:pPr>
         <w:ind w:left="720"/>
+        <w:jc w:val="both"/>
         <w:rPr>
           <w:rFonts w:ascii="Times New Roman" w:hAnsi="Times New Roman" w:cs="Times New Roman"/>
         </w:rPr>
@@ -7737,6 +8115,7 @@
     <w:p>
       <w:pPr>
         <w:ind w:left="720"/>
+        <w:jc w:val="both"/>
         <w:rPr>
           <w:rFonts w:ascii="Times New Roman" w:hAnsi="Times New Roman" w:cs="Times New Roman"/>
         </w:rPr>
@@ -7751,6 +8130,7 @@
     <w:p>
       <w:pPr>
         <w:ind w:left="720"/>
+        <w:jc w:val="both"/>
         <w:rPr>
           <w:rFonts w:ascii="Times New Roman" w:hAnsi="Times New Roman" w:cs="Times New Roman"/>
         </w:rPr>
@@ -7765,6 +8145,7 @@
     <w:p>
       <w:pPr>
         <w:ind w:left="720"/>
+        <w:jc w:val="both"/>
       </w:pPr>
       <w:r>
         <w:rPr>
@@ -7785,6 +8166,7 @@
     <w:p>
       <w:pPr>
         <w:ind w:left="720"/>
+        <w:jc w:val="both"/>
         <w:rPr>
           <w:rFonts w:ascii="Times New Roman" w:hAnsi="Times New Roman" w:cs="Times New Roman"/>
         </w:rPr>
@@ -7793,6 +8175,7 @@
     <w:p>
       <w:pPr>
         <w:pStyle w:val="Heading1"/>
+        <w:jc w:val="both"/>
         <w:rPr>
           <w:rFonts w:ascii="Times New Roman" w:hAnsi="Times New Roman" w:cs="Times New Roman"/>
           <w:b/>
@@ -7802,7 +8185,7 @@
           <w:u w:val="single"/>
         </w:rPr>
       </w:pPr>
-      <w:bookmarkStart w:id="7" w:name="_Toc523152642"/>
+      <w:bookmarkStart w:id="6" w:name="_Toc523489818"/>
       <w:r>
         <w:rPr>
           <w:rFonts w:ascii="Times New Roman" w:hAnsi="Times New Roman" w:cs="Times New Roman"/>
@@ -7835,11 +8218,16 @@
         </w:rPr>
         <w:t xml:space="preserve"> – Comparison Report Format</w:t>
       </w:r>
-      <w:bookmarkEnd w:id="7"/>
-    </w:p>
-    <w:p/>
-    <w:p>
-      <w:pPr>
+      <w:bookmarkEnd w:id="6"/>
+    </w:p>
+    <w:p>
+      <w:pPr>
+        <w:jc w:val="both"/>
+      </w:pPr>
+    </w:p>
+    <w:p>
+      <w:pPr>
+        <w:jc w:val="both"/>
         <w:rPr>
           <w:rFonts w:ascii="Times New Roman" w:hAnsi="Times New Roman" w:cs="Times New Roman"/>
         </w:rPr>
@@ -7862,6 +8250,7 @@
     </w:p>
     <w:p>
       <w:pPr>
+        <w:jc w:val="both"/>
         <w:rPr>
           <w:rFonts w:ascii="Times New Roman" w:hAnsi="Times New Roman" w:cs="Times New Roman"/>
         </w:rPr>
@@ -7871,30 +8260,26 @@
           <w:rFonts w:ascii="Times New Roman" w:hAnsi="Times New Roman" w:cs="Times New Roman"/>
         </w:rPr>
         <w:tab/>
+        <w:t>XX</w:t>
       </w:r>
       <w:proofErr w:type="gramStart"/>
       <w:r>
         <w:rPr>
           <w:rFonts w:ascii="Times New Roman" w:hAnsi="Times New Roman" w:cs="Times New Roman"/>
         </w:rPr>
+        <w:t>:XX:XX:XX:</w:t>
+      </w:r>
+      <w:r>
+        <w:rPr>
+          <w:rFonts w:ascii="Times New Roman" w:hAnsi="Times New Roman" w:cs="Times New Roman"/>
+        </w:rPr>
         <w:t>XX:XX</w:t>
       </w:r>
       <w:proofErr w:type="gramEnd"/>
-      <w:r>
-        <w:rPr>
-          <w:rFonts w:ascii="Times New Roman" w:hAnsi="Times New Roman" w:cs="Times New Roman"/>
-        </w:rPr>
-        <w:t>:XX:XX:</w:t>
-      </w:r>
-      <w:r>
-        <w:rPr>
-          <w:rFonts w:ascii="Times New Roman" w:hAnsi="Times New Roman" w:cs="Times New Roman"/>
-        </w:rPr>
-        <w:t>XX:XX</w:t>
-      </w:r>
-    </w:p>
-    <w:p>
-      <w:pPr>
+    </w:p>
+    <w:p>
+      <w:pPr>
+        <w:jc w:val="both"/>
         <w:rPr>
           <w:rFonts w:ascii="Times New Roman" w:hAnsi="Times New Roman" w:cs="Times New Roman"/>
         </w:rPr>
@@ -7904,24 +8289,17 @@
           <w:rFonts w:ascii="Times New Roman" w:hAnsi="Times New Roman" w:cs="Times New Roman"/>
         </w:rPr>
         <w:tab/>
+        <w:t>XX</w:t>
       </w:r>
       <w:proofErr w:type="gramStart"/>
       <w:r>
         <w:rPr>
           <w:rFonts w:ascii="Times New Roman" w:hAnsi="Times New Roman" w:cs="Times New Roman"/>
         </w:rPr>
-        <w:t>XX:XX</w:t>
+        <w:t>:XX:XX:XX:XX:XX</w:t>
       </w:r>
       <w:proofErr w:type="gramEnd"/>
-      <w:r>
-        <w:rPr>
-          <w:rFonts w:ascii="Times New Roman" w:hAnsi="Times New Roman" w:cs="Times New Roman"/>
-        </w:rPr>
-        <w:t>:XX:XX:XX:XX</w:t>
-      </w:r>
-    </w:p>
-    <w:p/>
-    <w:p/>
+    </w:p>
     <w:p>
       <w:pPr>
         <w:rPr>
@@ -7930,7 +8308,8 @@
       </w:pPr>
     </w:p>
     <w:sectPr>
-      <w:footerReference w:type="default" r:id="rId33"/>
+      <w:headerReference w:type="default" r:id="rId33"/>
+      <w:footerReference w:type="default" r:id="rId34"/>
       <w:pgSz w:w="11906" w:h="16838"/>
       <w:pgMar w:top="1440" w:right="1440" w:bottom="1440" w:left="1440" w:header="708" w:footer="708" w:gutter="0"/>
       <w:cols w:space="708"/>
@@ -7941,7 +8320,7 @@
 </file>
 
 <file path=word/endnotes.xml><?xml version="1.0" encoding="utf-8"?>
-<w:endnotes xmlns:wpc="http://schemas.microsoft.com/office/word/2010/wordprocessingCanvas" xmlns:cx="http://schemas.microsoft.com/office/drawing/2014/chartex" xmlns:cx1="http://schemas.microsoft.com/office/drawing/2015/9/8/chartex" xmlns:cx2="http://schemas.microsoft.com/office/drawing/2015/10/21/chartex" xmlns:cx3="http://schemas.microsoft.com/office/drawing/2016/5/9/chartex" xmlns:cx4="http://schemas.microsoft.com/office/drawing/2016/5/10/chartex" xmlns:cx5="http://schemas.microsoft.com/office/drawing/2016/5/11/chartex" xmlns:cx6="http://schemas.microsoft.com/office/drawing/2016/5/12/chartex" xmlns:cx7="http://schemas.microsoft.com/office/drawing/2016/5/13/chartex" xmlns:cx8="http://schemas.microsoft.com/office/drawing/2016/5/14/chartex" xmlns:mc="http://schemas.openxmlformats.org/markup-compatibility/2006" xmlns:aink="http://schemas.microsoft.com/office/drawing/2016/ink" xmlns:am3d="http://schemas.microsoft.com/office/drawing/2017/model3d" xmlns:o="urn:schemas-microsoft-com:office:office" xmlns:r="http://schemas.openxmlformats.org/officeDocument/2006/relationships" xmlns:m="http://schemas.openxmlformats.org/officeDocument/2006/math" xmlns:v="urn:schemas-microsoft-com:vml" xmlns:wp14="http://schemas.microsoft.com/office/word/2010/wordprocessingDrawing" xmlns:wp="http://schemas.openxmlformats.org/drawingml/2006/wordprocessingDrawing" xmlns:w10="urn:schemas-microsoft-com:office:word" xmlns:w="http://schemas.openxmlformats.org/wordprocessingml/2006/main" xmlns:w14="http://schemas.microsoft.com/office/word/2010/wordml" xmlns:w15="http://schemas.microsoft.com/office/word/2012/wordml" xmlns:w16cid="http://schemas.microsoft.com/office/word/2016/wordml/cid" xmlns:w16se="http://schemas.microsoft.com/office/word/2015/wordml/symex" xmlns:wpg="http://schemas.microsoft.com/office/word/2010/wordprocessingGroup" xmlns:wpi="http://schemas.microsoft.com/office/word/2010/wordprocessingInk" xmlns:wne="http://schemas.microsoft.com/office/word/2006/wordml" xmlns:wps="http://schemas.microsoft.com/office/word/2010/wordprocessingShape" mc:Ignorable="w14 w15 w16se w16cid wp14">
+<w:endnotes xmlns:wpc="http://schemas.microsoft.com/office/word/2010/wordprocessingCanvas" xmlns:mc="http://schemas.openxmlformats.org/markup-compatibility/2006" xmlns:o="urn:schemas-microsoft-com:office:office" xmlns:r="http://schemas.openxmlformats.org/officeDocument/2006/relationships" xmlns:m="http://schemas.openxmlformats.org/officeDocument/2006/math" xmlns:v="urn:schemas-microsoft-com:vml" xmlns:wp14="http://schemas.microsoft.com/office/word/2010/wordprocessingDrawing" xmlns:wp="http://schemas.openxmlformats.org/drawingml/2006/wordprocessingDrawing" xmlns:w10="urn:schemas-microsoft-com:office:word" xmlns:w="http://schemas.openxmlformats.org/wordprocessingml/2006/main" xmlns:w14="http://schemas.microsoft.com/office/word/2010/wordml" xmlns:w15="http://schemas.microsoft.com/office/word/2012/wordml" xmlns:wpg="http://schemas.microsoft.com/office/word/2010/wordprocessingGroup" xmlns:wpi="http://schemas.microsoft.com/office/word/2010/wordprocessingInk" xmlns:wne="http://schemas.microsoft.com/office/word/2006/wordml" xmlns:wps="http://schemas.microsoft.com/office/word/2010/wordprocessingShape" mc:Ignorable="w14 w15 wp14">
   <w:endnote w:type="separator" w:id="-1">
     <w:p>
       <w:pPr>
@@ -7966,7 +8345,7 @@
 </file>
 
 <file path=word/footer1.xml><?xml version="1.0" encoding="utf-8"?>
-<w:ftr xmlns:wpc="http://schemas.microsoft.com/office/word/2010/wordprocessingCanvas" xmlns:cx="http://schemas.microsoft.com/office/drawing/2014/chartex" xmlns:cx1="http://schemas.microsoft.com/office/drawing/2015/9/8/chartex" xmlns:cx2="http://schemas.microsoft.com/office/drawing/2015/10/21/chartex" xmlns:cx3="http://schemas.microsoft.com/office/drawing/2016/5/9/chartex" xmlns:cx4="http://schemas.microsoft.com/office/drawing/2016/5/10/chartex" xmlns:cx5="http://schemas.microsoft.com/office/drawing/2016/5/11/chartex" xmlns:cx6="http://schemas.microsoft.com/office/drawing/2016/5/12/chartex" xmlns:cx7="http://schemas.microsoft.com/office/drawing/2016/5/13/chartex" xmlns:cx8="http://schemas.microsoft.com/office/drawing/2016/5/14/chartex" xmlns:mc="http://schemas.openxmlformats.org/markup-compatibility/2006" xmlns:aink="http://schemas.microsoft.com/office/drawing/2016/ink" xmlns:am3d="http://schemas.microsoft.com/office/drawing/2017/model3d" xmlns:o="urn:schemas-microsoft-com:office:office" xmlns:r="http://schemas.openxmlformats.org/officeDocument/2006/relationships" xmlns:m="http://schemas.openxmlformats.org/officeDocument/2006/math" xmlns:v="urn:schemas-microsoft-com:vml" xmlns:wp14="http://schemas.microsoft.com/office/word/2010/wordprocessingDrawing" xmlns:wp="http://schemas.openxmlformats.org/drawingml/2006/wordprocessingDrawing" xmlns:w10="urn:schemas-microsoft-com:office:word" xmlns:w="http://schemas.openxmlformats.org/wordprocessingml/2006/main" xmlns:w14="http://schemas.microsoft.com/office/word/2010/wordml" xmlns:w15="http://schemas.microsoft.com/office/word/2012/wordml" xmlns:w16cid="http://schemas.microsoft.com/office/word/2016/wordml/cid" xmlns:w16se="http://schemas.microsoft.com/office/word/2015/wordml/symex" xmlns:wpg="http://schemas.microsoft.com/office/word/2010/wordprocessingGroup" xmlns:wpi="http://schemas.microsoft.com/office/word/2010/wordprocessingInk" xmlns:wne="http://schemas.microsoft.com/office/word/2006/wordml" xmlns:wps="http://schemas.microsoft.com/office/word/2010/wordprocessingShape" mc:Ignorable="w14 w15 w16se w16cid wp14">
+<w:ftr xmlns:wpc="http://schemas.microsoft.com/office/word/2010/wordprocessingCanvas" xmlns:mc="http://schemas.openxmlformats.org/markup-compatibility/2006" xmlns:o="urn:schemas-microsoft-com:office:office" xmlns:r="http://schemas.openxmlformats.org/officeDocument/2006/relationships" xmlns:m="http://schemas.openxmlformats.org/officeDocument/2006/math" xmlns:v="urn:schemas-microsoft-com:vml" xmlns:wp14="http://schemas.microsoft.com/office/word/2010/wordprocessingDrawing" xmlns:wp="http://schemas.openxmlformats.org/drawingml/2006/wordprocessingDrawing" xmlns:w10="urn:schemas-microsoft-com:office:word" xmlns:w="http://schemas.openxmlformats.org/wordprocessingml/2006/main" xmlns:w14="http://schemas.microsoft.com/office/word/2010/wordml" xmlns:w15="http://schemas.microsoft.com/office/word/2012/wordml" xmlns:wpg="http://schemas.microsoft.com/office/word/2010/wordprocessingGroup" xmlns:wpi="http://schemas.microsoft.com/office/word/2010/wordprocessingInk" xmlns:wne="http://schemas.microsoft.com/office/word/2006/wordml" xmlns:wps="http://schemas.microsoft.com/office/word/2010/wordprocessingShape" mc:Ignorable="w14 w15 wp14">
   <w:sdt>
     <w:sdtPr>
       <w:id w:val="1921450005"/>
@@ -7999,7 +8378,7 @@
           <w:rPr>
             <w:noProof/>
           </w:rPr>
-          <w:t>2</w:t>
+          <w:t>9</w:t>
         </w:r>
         <w:r>
           <w:rPr>
@@ -8019,7 +8398,7 @@
 </file>
 
 <file path=word/footnotes.xml><?xml version="1.0" encoding="utf-8"?>
-<w:footnotes xmlns:wpc="http://schemas.microsoft.com/office/word/2010/wordprocessingCanvas" xmlns:cx="http://schemas.microsoft.com/office/drawing/2014/chartex" xmlns:cx1="http://schemas.microsoft.com/office/drawing/2015/9/8/chartex" xmlns:cx2="http://schemas.microsoft.com/office/drawing/2015/10/21/chartex" xmlns:cx3="http://schemas.microsoft.com/office/drawing/2016/5/9/chartex" xmlns:cx4="http://schemas.microsoft.com/office/drawing/2016/5/10/chartex" xmlns:cx5="http://schemas.microsoft.com/office/drawing/2016/5/11/chartex" xmlns:cx6="http://schemas.microsoft.com/office/drawing/2016/5/12/chartex" xmlns:cx7="http://schemas.microsoft.com/office/drawing/2016/5/13/chartex" xmlns:cx8="http://schemas.microsoft.com/office/drawing/2016/5/14/chartex" xmlns:mc="http://schemas.openxmlformats.org/markup-compatibility/2006" xmlns:aink="http://schemas.microsoft.com/office/drawing/2016/ink" xmlns:am3d="http://schemas.microsoft.com/office/drawing/2017/model3d" xmlns:o="urn:schemas-microsoft-com:office:office" xmlns:r="http://schemas.openxmlformats.org/officeDocument/2006/relationships" xmlns:m="http://schemas.openxmlformats.org/officeDocument/2006/math" xmlns:v="urn:schemas-microsoft-com:vml" xmlns:wp14="http://schemas.microsoft.com/office/word/2010/wordprocessingDrawing" xmlns:wp="http://schemas.openxmlformats.org/drawingml/2006/wordprocessingDrawing" xmlns:w10="urn:schemas-microsoft-com:office:word" xmlns:w="http://schemas.openxmlformats.org/wordprocessingml/2006/main" xmlns:w14="http://schemas.microsoft.com/office/word/2010/wordml" xmlns:w15="http://schemas.microsoft.com/office/word/2012/wordml" xmlns:w16cid="http://schemas.microsoft.com/office/word/2016/wordml/cid" xmlns:w16se="http://schemas.microsoft.com/office/word/2015/wordml/symex" xmlns:wpg="http://schemas.microsoft.com/office/word/2010/wordprocessingGroup" xmlns:wpi="http://schemas.microsoft.com/office/word/2010/wordprocessingInk" xmlns:wne="http://schemas.microsoft.com/office/word/2006/wordml" xmlns:wps="http://schemas.microsoft.com/office/word/2010/wordprocessingShape" mc:Ignorable="w14 w15 w16se w16cid wp14">
+<w:footnotes xmlns:wpc="http://schemas.microsoft.com/office/word/2010/wordprocessingCanvas" xmlns:mc="http://schemas.openxmlformats.org/markup-compatibility/2006" xmlns:o="urn:schemas-microsoft-com:office:office" xmlns:r="http://schemas.openxmlformats.org/officeDocument/2006/relationships" xmlns:m="http://schemas.openxmlformats.org/officeDocument/2006/math" xmlns:v="urn:schemas-microsoft-com:vml" xmlns:wp14="http://schemas.microsoft.com/office/word/2010/wordprocessingDrawing" xmlns:wp="http://schemas.openxmlformats.org/drawingml/2006/wordprocessingDrawing" xmlns:w10="urn:schemas-microsoft-com:office:word" xmlns:w="http://schemas.openxmlformats.org/wordprocessingml/2006/main" xmlns:w14="http://schemas.microsoft.com/office/word/2010/wordml" xmlns:w15="http://schemas.microsoft.com/office/word/2012/wordml" xmlns:wpg="http://schemas.microsoft.com/office/word/2010/wordprocessingGroup" xmlns:wpi="http://schemas.microsoft.com/office/word/2010/wordprocessingInk" xmlns:wne="http://schemas.microsoft.com/office/word/2006/wordml" xmlns:wps="http://schemas.microsoft.com/office/word/2010/wordprocessingShape" mc:Ignorable="w14 w15 wp14">
   <w:footnote w:type="separator" w:id="-1">
     <w:p>
       <w:pPr>
@@ -8043,9 +8422,28 @@
 </w:footnotes>
 </file>
 
+<file path=word/header1.xml><?xml version="1.0" encoding="utf-8"?>
+<w:hdr xmlns:wpc="http://schemas.microsoft.com/office/word/2010/wordprocessingCanvas" xmlns:mc="http://schemas.openxmlformats.org/markup-compatibility/2006" xmlns:o="urn:schemas-microsoft-com:office:office" xmlns:r="http://schemas.openxmlformats.org/officeDocument/2006/relationships" xmlns:m="http://schemas.openxmlformats.org/officeDocument/2006/math" xmlns:v="urn:schemas-microsoft-com:vml" xmlns:wp14="http://schemas.microsoft.com/office/word/2010/wordprocessingDrawing" xmlns:wp="http://schemas.openxmlformats.org/drawingml/2006/wordprocessingDrawing" xmlns:w10="urn:schemas-microsoft-com:office:word" xmlns:w="http://schemas.openxmlformats.org/wordprocessingml/2006/main" xmlns:w14="http://schemas.microsoft.com/office/word/2010/wordml" xmlns:w15="http://schemas.microsoft.com/office/word/2012/wordml" xmlns:wpg="http://schemas.microsoft.com/office/word/2010/wordprocessingGroup" xmlns:wpi="http://schemas.microsoft.com/office/word/2010/wordprocessingInk" xmlns:wne="http://schemas.microsoft.com/office/word/2006/wordml" xmlns:wps="http://schemas.microsoft.com/office/word/2010/wordprocessingShape" mc:Ignorable="w14 w15 wp14">
+  <w:p>
+    <w:pPr>
+      <w:pStyle w:val="Header"/>
+      <w:rPr>
+        <w:rFonts w:ascii="Times New Roman" w:hAnsi="Times New Roman" w:cs="Times New Roman"/>
+      </w:rPr>
+    </w:pPr>
+    <w:r>
+      <w:rPr>
+        <w:rFonts w:ascii="Times New Roman" w:hAnsi="Times New Roman" w:cs="Times New Roman"/>
+      </w:rPr>
+      <w:t>CSCI 321 – Project (Android Network Sniffer) User Manual</w:t>
+    </w:r>
+  </w:p>
+</w:hdr>
+</file>
+
 <file path=word/numbering.xml><?xml version="1.0" encoding="utf-8"?>
-<w:numbering xmlns:wpc="http://schemas.microsoft.com/office/word/2010/wordprocessingCanvas" xmlns:cx="http://schemas.microsoft.com/office/drawing/2014/chartex" xmlns:cx1="http://schemas.microsoft.com/office/drawing/2015/9/8/chartex" xmlns:cx2="http://schemas.microsoft.com/office/drawing/2015/10/21/chartex" xmlns:cx3="http://schemas.microsoft.com/office/drawing/2016/5/9/chartex" xmlns:cx4="http://schemas.microsoft.com/office/drawing/2016/5/10/chartex" xmlns:cx5="http://schemas.microsoft.com/office/drawing/2016/5/11/chartex" xmlns:cx6="http://schemas.microsoft.com/office/drawing/2016/5/12/chartex" xmlns:cx7="http://schemas.microsoft.com/office/drawing/2016/5/13/chartex" xmlns:cx8="http://schemas.microsoft.com/office/drawing/2016/5/14/chartex" xmlns:mc="http://schemas.openxmlformats.org/markup-compatibility/2006" xmlns:aink="http://schemas.microsoft.com/office/drawing/2016/ink" xmlns:am3d="http://schemas.microsoft.com/office/drawing/2017/model3d" xmlns:o="urn:schemas-microsoft-com:office:office" xmlns:r="http://schemas.openxmlformats.org/officeDocument/2006/relationships" xmlns:m="http://schemas.openxmlformats.org/officeDocument/2006/math" xmlns:v="urn:schemas-microsoft-com:vml" xmlns:wp14="http://schemas.microsoft.com/office/word/2010/wordprocessingDrawing" xmlns:wp="http://schemas.openxmlformats.org/drawingml/2006/wordprocessingDrawing" xmlns:w10="urn:schemas-microsoft-com:office:word" xmlns:w="http://schemas.openxmlformats.org/wordprocessingml/2006/main" xmlns:w14="http://schemas.microsoft.com/office/word/2010/wordml" xmlns:w15="http://schemas.microsoft.com/office/word/2012/wordml" xmlns:w16cid="http://schemas.microsoft.com/office/word/2016/wordml/cid" xmlns:w16se="http://schemas.microsoft.com/office/word/2015/wordml/symex" xmlns:wpg="http://schemas.microsoft.com/office/word/2010/wordprocessingGroup" xmlns:wpi="http://schemas.microsoft.com/office/word/2010/wordprocessingInk" xmlns:wne="http://schemas.microsoft.com/office/word/2006/wordml" xmlns:wps="http://schemas.microsoft.com/office/word/2010/wordprocessingShape" mc:Ignorable="w14 w15 w16se w16cid wp14">
-  <w:abstractNum w:abstractNumId="0" w15:restartNumberingAfterBreak="0">
+<w:numbering xmlns:wpc="http://schemas.microsoft.com/office/word/2010/wordprocessingCanvas" xmlns:mc="http://schemas.openxmlformats.org/markup-compatibility/2006" xmlns:o="urn:schemas-microsoft-com:office:office" xmlns:r="http://schemas.openxmlformats.org/officeDocument/2006/relationships" xmlns:m="http://schemas.openxmlformats.org/officeDocument/2006/math" xmlns:v="urn:schemas-microsoft-com:vml" xmlns:wp14="http://schemas.microsoft.com/office/word/2010/wordprocessingDrawing" xmlns:wp="http://schemas.openxmlformats.org/drawingml/2006/wordprocessingDrawing" xmlns:w10="urn:schemas-microsoft-com:office:word" xmlns:w="http://schemas.openxmlformats.org/wordprocessingml/2006/main" xmlns:w14="http://schemas.microsoft.com/office/word/2010/wordml" xmlns:w15="http://schemas.microsoft.com/office/word/2012/wordml" xmlns:wpg="http://schemas.microsoft.com/office/word/2010/wordprocessingGroup" xmlns:wpi="http://schemas.microsoft.com/office/word/2010/wordprocessingInk" xmlns:wne="http://schemas.microsoft.com/office/word/2006/wordml" xmlns:wps="http://schemas.microsoft.com/office/word/2010/wordprocessingShape" mc:Ignorable="w14 w15 wp14">
+  <w:abstractNum w:abstractNumId="0">
     <w:nsid w:val="04E31B0E"/>
     <w:multiLevelType w:val="hybridMultilevel"/>
     <w:tmpl w:val="59AA3CD0"/>
@@ -8158,7 +8556,7 @@
       </w:rPr>
     </w:lvl>
   </w:abstractNum>
-  <w:abstractNum w:abstractNumId="1" w15:restartNumberingAfterBreak="0">
+  <w:abstractNum w:abstractNumId="1">
     <w:nsid w:val="6F4B5AC7"/>
     <w:multiLevelType w:val="hybridMultilevel"/>
     <w:tmpl w:val="5D76D44E"/>
@@ -8271,7 +8669,7 @@
       </w:rPr>
     </w:lvl>
   </w:abstractNum>
-  <w:abstractNum w:abstractNumId="2" w15:restartNumberingAfterBreak="0">
+  <w:abstractNum w:abstractNumId="2">
     <w:nsid w:val="7B320E54"/>
     <w:multiLevelType w:val="hybridMultilevel"/>
     <w:tmpl w:val="D022658A"/>
@@ -8397,7 +8795,7 @@
 </file>
 
 <file path=word/styles.xml><?xml version="1.0" encoding="utf-8"?>
-<w:styles xmlns:mc="http://schemas.openxmlformats.org/markup-compatibility/2006" xmlns:r="http://schemas.openxmlformats.org/officeDocument/2006/relationships" xmlns:w="http://schemas.openxmlformats.org/wordprocessingml/2006/main" xmlns:w14="http://schemas.microsoft.com/office/word/2010/wordml" xmlns:w15="http://schemas.microsoft.com/office/word/2012/wordml" xmlns:w16cid="http://schemas.microsoft.com/office/word/2016/wordml/cid" xmlns:w16se="http://schemas.microsoft.com/office/word/2015/wordml/symex" mc:Ignorable="w14 w15 w16se w16cid">
+<w:styles xmlns:mc="http://schemas.openxmlformats.org/markup-compatibility/2006" xmlns:r="http://schemas.openxmlformats.org/officeDocument/2006/relationships" xmlns:w="http://schemas.openxmlformats.org/wordprocessingml/2006/main" xmlns:w14="http://schemas.microsoft.com/office/word/2010/wordml" xmlns:w15="http://schemas.microsoft.com/office/word/2012/wordml" mc:Ignorable="w14 w15">
   <w:docDefaults>
     <w:rPrDefault>
       <w:rPr>
@@ -8413,7 +8811,7 @@
       </w:pPr>
     </w:pPrDefault>
   </w:docDefaults>
-  <w:latentStyles w:defLockedState="0" w:defUIPriority="99" w:defSemiHidden="0" w:defUnhideWhenUsed="0" w:defQFormat="0" w:count="375">
+  <w:latentStyles w:defLockedState="0" w:defUIPriority="99" w:defSemiHidden="0" w:defUnhideWhenUsed="0" w:defQFormat="0" w:count="371">
     <w:lsdException w:name="Normal" w:uiPriority="0" w:qFormat="1"/>
     <w:lsdException w:name="heading 1" w:uiPriority="9" w:qFormat="1"/>
     <w:lsdException w:name="heading 2" w:semiHidden="1" w:uiPriority="9" w:unhideWhenUsed="1" w:qFormat="1"/>
@@ -8785,10 +9183,6 @@
     <w:lsdException w:name="List Table 5 Dark Accent 6" w:uiPriority="50"/>
     <w:lsdException w:name="List Table 6 Colorful Accent 6" w:uiPriority="51"/>
     <w:lsdException w:name="List Table 7 Colorful Accent 6" w:uiPriority="52"/>
-    <w:lsdException w:name="Mention" w:semiHidden="1" w:unhideWhenUsed="1"/>
-    <w:lsdException w:name="Smart Hyperlink" w:semiHidden="1" w:unhideWhenUsed="1"/>
-    <w:lsdException w:name="Hashtag" w:semiHidden="1" w:unhideWhenUsed="1"/>
-    <w:lsdException w:name="Unresolved Mention" w:semiHidden="1" w:unhideWhenUsed="1"/>
   </w:latentStyles>
   <w:style w:type="paragraph" w:default="1" w:styleId="Normal">
     <w:name w:val="Normal"/>
@@ -8924,7 +9318,7 @@
       <w:lang w:val="en-US" w:eastAsia="ja-JP"/>
     </w:rPr>
     <w:tblPr>
-      <w:tblInd w:w="0" w:type="nil"/>
+      <w:tblInd w:w="0" w:type="dxa"/>
       <w:tblBorders>
         <w:top w:val="single" w:sz="4" w:space="0" w:color="auto"/>
         <w:left w:val="single" w:sz="4" w:space="0" w:color="auto"/>
@@ -8933,6 +9327,12 @@
         <w:insideH w:val="single" w:sz="4" w:space="0" w:color="auto"/>
         <w:insideV w:val="single" w:sz="4" w:space="0" w:color="auto"/>
       </w:tblBorders>
+      <w:tblCellMar>
+        <w:top w:w="0" w:type="dxa"/>
+        <w:left w:w="108" w:type="dxa"/>
+        <w:bottom w:w="0" w:type="dxa"/>
+        <w:right w:w="108" w:type="dxa"/>
+      </w:tblCellMar>
     </w:tblPr>
   </w:style>
   <w:style w:type="paragraph" w:styleId="TOC1">
@@ -9013,7 +9413,7 @@
       <w:contextualSpacing/>
     </w:pPr>
   </w:style>
-  <w:style w:type="character" w:styleId="UnresolvedMention">
+  <w:style w:type="character" w:customStyle="1" w:styleId="UnresolvedMention">
     <w:name w:val="Unresolved Mention"/>
     <w:basedOn w:val="DefaultParagraphFont"/>
     <w:uiPriority w:val="99"/>
@@ -9294,7 +9694,7 @@
 </file>
 
 <file path=customXml/itemProps1.xml><?xml version="1.0" encoding="utf-8"?>
-<ds:datastoreItem xmlns:ds="http://schemas.openxmlformats.org/officeDocument/2006/customXml" ds:itemID="{BE097C3F-2A6F-40B2-AD7F-7A0470BB11D5}">
+<ds:datastoreItem xmlns:ds="http://schemas.openxmlformats.org/officeDocument/2006/customXml" ds:itemID="{482EDCA5-0976-4E4C-8DB5-C0E1DD440B7B}">
   <ds:schemaRefs>
     <ds:schemaRef ds:uri="http://schemas.openxmlformats.org/officeDocument/2006/bibliography"/>
   </ds:schemaRefs>

</xml_diff>